<commit_message>
fix: aircraft- > airport
</commit_message>
<xml_diff>
--- a/reports/Group/D04/Testing Report - Group.docx
+++ b/reports/Group/D04/Testing Report - Group.docx
@@ -1915,7 +1915,7 @@
         <w:rPr>
           <w:color w:val="FF0000"/>
         </w:rPr>
-        <w:t>Aircraft</w:t>
+        <w:t>Airports</w:t>
       </w:r>
     </w:p>
     <w:p>
@@ -2116,6 +2116,7 @@
         </w:rPr>
       </w:pPr>
       <w:proofErr w:type="spellStart"/>
+      <w:proofErr w:type="gramStart"/>
       <w:r>
         <w:rPr>
           <w:b/>
@@ -2133,6 +2134,7 @@
         <w:t>hack</w:t>
       </w:r>
       <w:proofErr w:type="spellEnd"/>
+      <w:proofErr w:type="gramEnd"/>
       <w:r>
         <w:rPr>
           <w:color w:val="FF0000"/>
@@ -2178,6 +2180,7 @@
         </w:rPr>
       </w:pPr>
       <w:proofErr w:type="spellStart"/>
+      <w:proofErr w:type="gramStart"/>
       <w:r>
         <w:rPr>
           <w:b/>
@@ -2187,6 +2190,7 @@
         <w:t>create.safe</w:t>
       </w:r>
       <w:proofErr w:type="spellEnd"/>
+      <w:proofErr w:type="gramEnd"/>
       <w:r>
         <w:rPr>
           <w:color w:val="FF0000"/>
@@ -2256,6 +2260,7 @@
         </w:rPr>
       </w:pPr>
       <w:proofErr w:type="spellStart"/>
+      <w:proofErr w:type="gramStart"/>
       <w:r>
         <w:rPr>
           <w:b/>
@@ -2265,6 +2270,7 @@
         <w:t>create.hack</w:t>
       </w:r>
       <w:proofErr w:type="spellEnd"/>
+      <w:proofErr w:type="gramEnd"/>
       <w:r>
         <w:rPr>
           <w:color w:val="FF0000"/>
@@ -2297,6 +2303,7 @@
         </w:rPr>
       </w:pPr>
       <w:proofErr w:type="spellStart"/>
+      <w:proofErr w:type="gramStart"/>
       <w:r>
         <w:rPr>
           <w:b/>
@@ -2307,6 +2314,7 @@
         <w:t>update.hack</w:t>
       </w:r>
       <w:proofErr w:type="spellEnd"/>
+      <w:proofErr w:type="gramEnd"/>
       <w:r>
         <w:rPr>
           <w:color w:val="FF0000"/>
@@ -2409,14 +2417,12 @@
           <w:color w:val="FF0000"/>
         </w:rPr>
       </w:pPr>
-      <w:bookmarkStart w:id="6" w:name="_Toc199169087"/>
       <w:r>
         <w:rPr>
           <w:color w:val="FF0000"/>
         </w:rPr>
-        <w:t>Flight</w:t>
-      </w:r>
-      <w:bookmarkEnd w:id="6"/>
+        <w:t>Airports</w:t>
+      </w:r>
     </w:p>
     <w:p>
       <w:pPr>
@@ -2517,93 +2523,10 @@
       </w:r>
     </w:p>
     <w:p/>
-    <w:p/>
-    <w:p>
-      <w:r>
-        <w:rPr>
-          <w:noProof/>
-        </w:rPr>
-        <w:drawing>
-          <wp:inline distT="0" distB="0" distL="0" distR="0" wp14:anchorId="5CE932D6" wp14:editId="79503546">
-            <wp:extent cx="5210902" cy="1371791"/>
-            <wp:effectExtent l="0" t="0" r="8890" b="0"/>
-            <wp:docPr id="7" name="Imagen 7"/>
-            <wp:cNvGraphicFramePr>
-              <a:graphicFrameLocks xmlns:a="http://schemas.openxmlformats.org/drawingml/2006/main" noChangeAspect="1"/>
-            </wp:cNvGraphicFramePr>
-            <a:graphic xmlns:a="http://schemas.openxmlformats.org/drawingml/2006/main">
-              <a:graphicData uri="http://schemas.openxmlformats.org/drawingml/2006/picture">
-                <pic:pic xmlns:pic="http://schemas.openxmlformats.org/drawingml/2006/picture">
-                  <pic:nvPicPr>
-                    <pic:cNvPr id="1" name=""/>
-                    <pic:cNvPicPr/>
-                  </pic:nvPicPr>
-                  <pic:blipFill>
-                    <a:blip r:embed="rId11"/>
-                    <a:stretch>
-                      <a:fillRect/>
-                    </a:stretch>
-                  </pic:blipFill>
-                  <pic:spPr>
-                    <a:xfrm>
-                      <a:off x="0" y="0"/>
-                      <a:ext cx="5210902" cy="1371791"/>
-                    </a:xfrm>
-                    <a:prstGeom prst="rect">
-                      <a:avLst/>
-                    </a:prstGeom>
-                  </pic:spPr>
-                </pic:pic>
-              </a:graphicData>
-            </a:graphic>
-          </wp:inline>
-        </w:drawing>
-      </w:r>
-    </w:p>
     <w:p>
       <w:pPr>
         <w:jc w:val="center"/>
       </w:pPr>
-      <w:r>
-        <w:rPr>
-          <w:noProof/>
-        </w:rPr>
-        <w:drawing>
-          <wp:inline distT="0" distB="0" distL="0" distR="0" wp14:anchorId="174BD40C" wp14:editId="531297B1">
-            <wp:extent cx="5182323" cy="342948"/>
-            <wp:effectExtent l="0" t="0" r="0" b="0"/>
-            <wp:docPr id="8" name="Imagen 8"/>
-            <wp:cNvGraphicFramePr>
-              <a:graphicFrameLocks xmlns:a="http://schemas.openxmlformats.org/drawingml/2006/main" noChangeAspect="1"/>
-            </wp:cNvGraphicFramePr>
-            <a:graphic xmlns:a="http://schemas.openxmlformats.org/drawingml/2006/main">
-              <a:graphicData uri="http://schemas.openxmlformats.org/drawingml/2006/picture">
-                <pic:pic xmlns:pic="http://schemas.openxmlformats.org/drawingml/2006/picture">
-                  <pic:nvPicPr>
-                    <pic:cNvPr id="1" name=""/>
-                    <pic:cNvPicPr/>
-                  </pic:nvPicPr>
-                  <pic:blipFill>
-                    <a:blip r:embed="rId12"/>
-                    <a:stretch>
-                      <a:fillRect/>
-                    </a:stretch>
-                  </pic:blipFill>
-                  <pic:spPr>
-                    <a:xfrm>
-                      <a:off x="0" y="0"/>
-                      <a:ext cx="5182323" cy="342948"/>
-                    </a:xfrm>
-                    <a:prstGeom prst="rect">
-                      <a:avLst/>
-                    </a:prstGeom>
-                  </pic:spPr>
-                </pic:pic>
-              </a:graphicData>
-            </a:graphic>
-          </wp:inline>
-        </w:drawing>
-      </w:r>
     </w:p>
     <w:p>
       <w:pPr>
@@ -2623,12 +2546,12 @@
       <w:pPr>
         <w:pStyle w:val="Ttulo2"/>
       </w:pPr>
-      <w:bookmarkStart w:id="7" w:name="_Toc199169089"/>
+      <w:bookmarkStart w:id="6" w:name="_Toc199169089"/>
       <w:r>
         <w:lastRenderedPageBreak/>
         <w:t>Performance Analysis</w:t>
       </w:r>
-      <w:bookmarkEnd w:id="7"/>
+      <w:bookmarkEnd w:id="6"/>
     </w:p>
     <w:p>
       <w:pPr>
@@ -2750,7 +2673,7 @@
             <wp:cNvGraphicFramePr/>
             <a:graphic xmlns:a="http://schemas.openxmlformats.org/drawingml/2006/main">
               <a:graphicData uri="http://schemas.openxmlformats.org/drawingml/2006/chart">
-                <c:chart xmlns:c="http://schemas.openxmlformats.org/drawingml/2006/chart" xmlns:r="http://schemas.openxmlformats.org/officeDocument/2006/relationships" r:id="rId13"/>
+                <c:chart xmlns:c="http://schemas.openxmlformats.org/drawingml/2006/chart" xmlns:r="http://schemas.openxmlformats.org/officeDocument/2006/relationships" r:id="rId11"/>
               </a:graphicData>
             </a:graphic>
           </wp:inline>
@@ -5418,6 +5341,7 @@
               <w:t xml:space="preserve">Nivel de </w:t>
             </w:r>
             <w:proofErr w:type="spellStart"/>
+            <w:proofErr w:type="gramStart"/>
             <w:r>
               <w:rPr>
                 <w:rFonts w:ascii="Calibri" w:eastAsia="Times New Roman" w:hAnsi="Calibri" w:cs="Calibri"/>
@@ -5431,7 +5355,15 @@
                 <w:rFonts w:ascii="Calibri" w:eastAsia="Times New Roman" w:hAnsi="Calibri" w:cs="Calibri"/>
                 <w:color w:val="000000"/>
               </w:rPr>
-              <w:t>(95,0%)</w:t>
+              <w:t>(</w:t>
+            </w:r>
+            <w:proofErr w:type="gramEnd"/>
+            <w:r>
+              <w:rPr>
+                <w:rFonts w:ascii="Calibri" w:eastAsia="Times New Roman" w:hAnsi="Calibri" w:cs="Calibri"/>
+                <w:color w:val="000000"/>
+              </w:rPr>
+              <w:t>95,0%)</w:t>
             </w:r>
           </w:p>
         </w:tc>
@@ -5665,10 +5597,10 @@
                     <pic:cNvPicPr/>
                   </pic:nvPicPr>
                   <pic:blipFill>
-                    <a:blip r:embed="rId14">
+                    <a:blip r:embed="rId12">
                       <a:extLst>
                         <a:ext uri="{96DAC541-7B7A-43D3-8B79-37D633B846F1}">
-                          <asvg:svgBlip xmlns:asvg="http://schemas.microsoft.com/office/drawing/2016/SVG/main" r:embed="rId15"/>
+                          <asvg:svgBlip xmlns:asvg="http://schemas.microsoft.com/office/drawing/2016/SVG/main" r:embed="rId13"/>
                         </a:ext>
                       </a:extLst>
                     </a:blip>
@@ -8354,6 +8286,7 @@
               <w:t xml:space="preserve">Nivel de </w:t>
             </w:r>
             <w:proofErr w:type="spellStart"/>
+            <w:proofErr w:type="gramStart"/>
             <w:r>
               <w:rPr>
                 <w:rFonts w:ascii="Calibri" w:eastAsia="Times New Roman" w:hAnsi="Calibri" w:cs="Calibri"/>
@@ -8367,7 +8300,15 @@
                 <w:rFonts w:ascii="Calibri" w:eastAsia="Times New Roman" w:hAnsi="Calibri" w:cs="Calibri"/>
                 <w:color w:val="000000"/>
               </w:rPr>
-              <w:t>(95,0%)</w:t>
+              <w:t>(</w:t>
+            </w:r>
+            <w:proofErr w:type="gramEnd"/>
+            <w:r>
+              <w:rPr>
+                <w:rFonts w:ascii="Calibri" w:eastAsia="Times New Roman" w:hAnsi="Calibri" w:cs="Calibri"/>
+                <w:color w:val="000000"/>
+              </w:rPr>
+              <w:t>95,0%)</w:t>
             </w:r>
           </w:p>
         </w:tc>
@@ -8512,12 +8453,12 @@
       <w:r>
         <w:br w:type="page"/>
       </w:r>
-      <w:bookmarkStart w:id="8" w:name="_Toc199169092"/>
+      <w:bookmarkStart w:id="7" w:name="_Toc199169092"/>
       <w:r>
         <w:lastRenderedPageBreak/>
         <w:t>Comparison</w:t>
       </w:r>
-      <w:bookmarkEnd w:id="8"/>
+      <w:bookmarkEnd w:id="7"/>
     </w:p>
     <w:p>
       <w:pPr>
@@ -9641,11 +9582,11 @@
       <w:pPr>
         <w:pStyle w:val="Ttulo1"/>
       </w:pPr>
-      <w:bookmarkStart w:id="9" w:name="_Toc199169093"/>
+      <w:bookmarkStart w:id="8" w:name="_Toc199169093"/>
       <w:r>
         <w:t>Conclusions</w:t>
       </w:r>
-      <w:bookmarkEnd w:id="9"/>
+      <w:bookmarkEnd w:id="8"/>
     </w:p>
     <w:p>
       <w:pPr>
@@ -9689,11 +9630,11 @@
       <w:pPr>
         <w:pStyle w:val="Ttulo1"/>
       </w:pPr>
-      <w:bookmarkStart w:id="10" w:name="_Toc199169094"/>
+      <w:bookmarkStart w:id="9" w:name="_Toc199169094"/>
       <w:r>
         <w:t>Bibliography</w:t>
       </w:r>
-      <w:bookmarkEnd w:id="10"/>
+      <w:bookmarkEnd w:id="9"/>
     </w:p>
     <w:p>
       <w:r>
@@ -9701,8 +9642,8 @@
       </w:r>
     </w:p>
     <w:sectPr>
-      <w:headerReference w:type="default" r:id="rId16"/>
-      <w:footerReference w:type="default" r:id="rId17"/>
+      <w:headerReference w:type="default" r:id="rId14"/>
+      <w:footerReference w:type="default" r:id="rId15"/>
       <w:pgSz w:w="11906" w:h="16838"/>
       <w:pgMar w:top="1417" w:right="1701" w:bottom="1417" w:left="1701" w:header="708" w:footer="708" w:gutter="0"/>
       <w:pgNumType w:start="0"/>
@@ -12309,6 +12250,7 @@
     <w:rsid w:val="00B204D8"/>
     <w:rsid w:val="00B400EE"/>
     <w:rsid w:val="00C95408"/>
+    <w:rsid w:val="00C96B05"/>
     <w:rsid w:val="00D237B6"/>
     <w:rsid w:val="00F640BF"/>
   </w:rsids>

</xml_diff>

<commit_message>
docs: :memo: Finish remaining parts of the doc
</commit_message>
<xml_diff>
--- a/reports/Group/D04/Testing Report - Group.docx
+++ b/reports/Group/D04/Testing Report - Group.docx
@@ -428,6 +428,7 @@
             <w:rPr>
               <w:rFonts w:eastAsiaTheme="minorEastAsia"/>
               <w:noProof/>
+              <w:lang w:val="es-ES" w:eastAsia="es-ES"/>
             </w:rPr>
           </w:pPr>
           <w:r>
@@ -448,7 +449,7 @@
             </w:rPr>
             <w:fldChar w:fldCharType="separate"/>
           </w:r>
-          <w:hyperlink w:anchor="_Toc199169078" w:history="1">
+          <w:hyperlink w:anchor="_Toc199181658" w:history="1">
             <w:r>
               <w:rPr>
                 <w:rStyle w:val="Hipervnculo"/>
@@ -475,7 +476,7 @@
                 <w:noProof/>
                 <w:webHidden/>
               </w:rPr>
-              <w:instrText xml:space="preserve"> PAGEREF _Toc199169078 \h </w:instrText>
+              <w:instrText xml:space="preserve"> PAGEREF _Toc199181658 \h </w:instrText>
             </w:r>
             <w:r>
               <w:rPr>
@@ -515,9 +516,10 @@
             <w:rPr>
               <w:rFonts w:eastAsiaTheme="minorEastAsia"/>
               <w:noProof/>
+              <w:lang w:val="es-ES" w:eastAsia="es-ES"/>
             </w:rPr>
           </w:pPr>
-          <w:hyperlink w:anchor="_Toc199169079" w:history="1">
+          <w:hyperlink w:anchor="_Toc199181659" w:history="1">
             <w:r>
               <w:rPr>
                 <w:rStyle w:val="Hipervnculo"/>
@@ -544,7 +546,7 @@
                 <w:noProof/>
                 <w:webHidden/>
               </w:rPr>
-              <w:instrText xml:space="preserve"> PAGEREF _Toc199169079 \h </w:instrText>
+              <w:instrText xml:space="preserve"> PAGEREF _Toc199181659 \h </w:instrText>
             </w:r>
             <w:r>
               <w:rPr>
@@ -584,9 +586,10 @@
             <w:rPr>
               <w:rFonts w:eastAsiaTheme="minorEastAsia"/>
               <w:noProof/>
+              <w:lang w:val="es-ES" w:eastAsia="es-ES"/>
             </w:rPr>
           </w:pPr>
-          <w:hyperlink w:anchor="_Toc199169080" w:history="1">
+          <w:hyperlink w:anchor="_Toc199181660" w:history="1">
             <w:r>
               <w:rPr>
                 <w:rStyle w:val="Hipervnculo"/>
@@ -613,7 +616,7 @@
                 <w:noProof/>
                 <w:webHidden/>
               </w:rPr>
-              <w:instrText xml:space="preserve"> PAGEREF _Toc199169080 \h </w:instrText>
+              <w:instrText xml:space="preserve"> PAGEREF _Toc199181660 \h </w:instrText>
             </w:r>
             <w:r>
               <w:rPr>
@@ -653,9 +656,10 @@
             <w:rPr>
               <w:rFonts w:eastAsiaTheme="minorEastAsia"/>
               <w:noProof/>
+              <w:lang w:val="es-ES" w:eastAsia="es-ES"/>
             </w:rPr>
           </w:pPr>
-          <w:hyperlink w:anchor="_Toc199169081" w:history="1">
+          <w:hyperlink w:anchor="_Toc199181661" w:history="1">
             <w:r>
               <w:rPr>
                 <w:rStyle w:val="Hipervnculo"/>
@@ -682,7 +686,7 @@
                 <w:noProof/>
                 <w:webHidden/>
               </w:rPr>
-              <w:instrText xml:space="preserve"> PAGEREF _Toc199169081 \h </w:instrText>
+              <w:instrText xml:space="preserve"> PAGEREF _Toc199181661 \h </w:instrText>
             </w:r>
             <w:r>
               <w:rPr>
@@ -722,9 +726,10 @@
             <w:rPr>
               <w:rFonts w:eastAsiaTheme="minorEastAsia"/>
               <w:noProof/>
+              <w:lang w:val="es-ES" w:eastAsia="es-ES"/>
             </w:rPr>
           </w:pPr>
-          <w:hyperlink w:anchor="_Toc199169082" w:history="1">
+          <w:hyperlink w:anchor="_Toc199181662" w:history="1">
             <w:r>
               <w:rPr>
                 <w:rStyle w:val="Hipervnculo"/>
@@ -751,7 +756,7 @@
                 <w:noProof/>
                 <w:webHidden/>
               </w:rPr>
-              <w:instrText xml:space="preserve"> PAGEREF _Toc199169082 \h </w:instrText>
+              <w:instrText xml:space="preserve"> PAGEREF _Toc199181662 \h </w:instrText>
             </w:r>
             <w:r>
               <w:rPr>
@@ -791,15 +796,16 @@
             <w:rPr>
               <w:rFonts w:eastAsiaTheme="minorEastAsia"/>
               <w:noProof/>
+              <w:lang w:val="es-ES" w:eastAsia="es-ES"/>
             </w:rPr>
           </w:pPr>
-          <w:hyperlink w:anchor="_Toc199169083" w:history="1">
+          <w:hyperlink w:anchor="_Toc199181663" w:history="1">
             <w:r>
               <w:rPr>
                 <w:rStyle w:val="Hipervnculo"/>
                 <w:noProof/>
               </w:rPr>
-              <w:t>Flight</w:t>
+              <w:t>Airports</w:t>
             </w:r>
             <w:r>
               <w:rPr>
@@ -820,7 +826,77 @@
                 <w:noProof/>
                 <w:webHidden/>
               </w:rPr>
-              <w:instrText xml:space="preserve"> PAGEREF _Toc199169083 \h </w:instrText>
+              <w:instrText xml:space="preserve"> PAGEREF _Toc199181663 \h </w:instrText>
+            </w:r>
+            <w:r>
+              <w:rPr>
+                <w:noProof/>
+                <w:webHidden/>
+              </w:rPr>
+            </w:r>
+            <w:r>
+              <w:rPr>
+                <w:noProof/>
+                <w:webHidden/>
+              </w:rPr>
+              <w:fldChar w:fldCharType="separate"/>
+            </w:r>
+            <w:r>
+              <w:rPr>
+                <w:noProof/>
+                <w:webHidden/>
+              </w:rPr>
+              <w:t>3</w:t>
+            </w:r>
+            <w:r>
+              <w:rPr>
+                <w:noProof/>
+                <w:webHidden/>
+              </w:rPr>
+              <w:fldChar w:fldCharType="end"/>
+            </w:r>
+          </w:hyperlink>
+        </w:p>
+        <w:p>
+          <w:pPr>
+            <w:pStyle w:val="TDC2"/>
+            <w:tabs>
+              <w:tab w:val="right" w:leader="dot" w:pos="8494"/>
+            </w:tabs>
+            <w:rPr>
+              <w:rFonts w:eastAsiaTheme="minorEastAsia"/>
+              <w:noProof/>
+              <w:lang w:val="es-ES" w:eastAsia="es-ES"/>
+            </w:rPr>
+          </w:pPr>
+          <w:hyperlink w:anchor="_Toc199181664" w:history="1">
+            <w:r>
+              <w:rPr>
+                <w:rStyle w:val="Hipervnculo"/>
+                <w:noProof/>
+              </w:rPr>
+              <w:t>Test Coverage</w:t>
+            </w:r>
+            <w:r>
+              <w:rPr>
+                <w:noProof/>
+                <w:webHidden/>
+              </w:rPr>
+              <w:tab/>
+            </w:r>
+            <w:r>
+              <w:rPr>
+                <w:noProof/>
+                <w:webHidden/>
+              </w:rPr>
+              <w:fldChar w:fldCharType="begin"/>
+            </w:r>
+            <w:r>
+              <w:rPr>
+                <w:noProof/>
+                <w:webHidden/>
+              </w:rPr>
+              <w:instrText xml:space="preserve"> PAGEREF _Toc199181664 \h </w:instrText>
             </w:r>
             <w:r>
               <w:rPr>
@@ -860,15 +936,16 @@
             <w:rPr>
               <w:rFonts w:eastAsiaTheme="minorEastAsia"/>
               <w:noProof/>
+              <w:lang w:val="es-ES" w:eastAsia="es-ES"/>
             </w:rPr>
           </w:pPr>
-          <w:hyperlink w:anchor="_Toc199169084" w:history="1">
+          <w:hyperlink w:anchor="_Toc199181665" w:history="1">
             <w:r>
               <w:rPr>
                 <w:rStyle w:val="Hipervnculo"/>
                 <w:noProof/>
               </w:rPr>
-              <w:t>Legs</w:t>
+              <w:t>Airports</w:t>
             </w:r>
             <w:r>
               <w:rPr>
@@ -889,7 +966,7 @@
                 <w:noProof/>
                 <w:webHidden/>
               </w:rPr>
-              <w:instrText xml:space="preserve"> PAGEREF _Toc199169084 \h </w:instrText>
+              <w:instrText xml:space="preserve"> PAGEREF _Toc199181665 \h </w:instrText>
             </w:r>
             <w:r>
               <w:rPr>
@@ -909,7 +986,7 @@
                 <w:noProof/>
                 <w:webHidden/>
               </w:rPr>
-              <w:t>5</w:t>
+              <w:t>3</w:t>
             </w:r>
             <w:r>
               <w:rPr>
@@ -929,15 +1006,16 @@
             <w:rPr>
               <w:rFonts w:eastAsiaTheme="minorEastAsia"/>
               <w:noProof/>
+              <w:lang w:val="es-ES" w:eastAsia="es-ES"/>
             </w:rPr>
           </w:pPr>
-          <w:hyperlink w:anchor="_Toc199169085" w:history="1">
+          <w:hyperlink w:anchor="_Toc199181666" w:history="1">
             <w:r>
               <w:rPr>
                 <w:rStyle w:val="Hipervnculo"/>
                 <w:noProof/>
               </w:rPr>
-              <w:t>Test methodology</w:t>
+              <w:t>Performance Analysis</w:t>
             </w:r>
             <w:r>
               <w:rPr>
@@ -958,7 +1036,7 @@
                 <w:noProof/>
                 <w:webHidden/>
               </w:rPr>
-              <w:instrText xml:space="preserve"> PAGEREF _Toc199169085 \h </w:instrText>
+              <w:instrText xml:space="preserve"> PAGEREF _Toc199181666 \h </w:instrText>
             </w:r>
             <w:r>
               <w:rPr>
@@ -978,76 +1056,7 @@
                 <w:noProof/>
                 <w:webHidden/>
               </w:rPr>
-              <w:t>6</w:t>
-            </w:r>
-            <w:r>
-              <w:rPr>
-                <w:noProof/>
-                <w:webHidden/>
-              </w:rPr>
-              <w:fldChar w:fldCharType="end"/>
-            </w:r>
-          </w:hyperlink>
-        </w:p>
-        <w:p>
-          <w:pPr>
-            <w:pStyle w:val="TDC2"/>
-            <w:tabs>
-              <w:tab w:val="right" w:leader="dot" w:pos="8494"/>
-            </w:tabs>
-            <w:rPr>
-              <w:rFonts w:eastAsiaTheme="minorEastAsia"/>
-              <w:noProof/>
-            </w:rPr>
-          </w:pPr>
-          <w:hyperlink w:anchor="_Toc199169086" w:history="1">
-            <w:r>
-              <w:rPr>
-                <w:rStyle w:val="Hipervnculo"/>
-                <w:noProof/>
-              </w:rPr>
-              <w:t>Test Coverage</w:t>
-            </w:r>
-            <w:r>
-              <w:rPr>
-                <w:noProof/>
-                <w:webHidden/>
-              </w:rPr>
-              <w:tab/>
-            </w:r>
-            <w:r>
-              <w:rPr>
-                <w:noProof/>
-                <w:webHidden/>
-              </w:rPr>
-              <w:fldChar w:fldCharType="begin"/>
-            </w:r>
-            <w:r>
-              <w:rPr>
-                <w:noProof/>
-                <w:webHidden/>
-              </w:rPr>
-              <w:instrText xml:space="preserve"> PAGEREF _Toc199169086 \h </w:instrText>
-            </w:r>
-            <w:r>
-              <w:rPr>
-                <w:noProof/>
-                <w:webHidden/>
-              </w:rPr>
-            </w:r>
-            <w:r>
-              <w:rPr>
-                <w:noProof/>
-                <w:webHidden/>
-              </w:rPr>
-              <w:fldChar w:fldCharType="separate"/>
-            </w:r>
-            <w:r>
-              <w:rPr>
-                <w:noProof/>
-                <w:webHidden/>
-              </w:rPr>
-              <w:t>7</w:t>
+              <w:t>5</w:t>
             </w:r>
             <w:r>
               <w:rPr>
@@ -1067,15 +1076,16 @@
             <w:rPr>
               <w:rFonts w:eastAsiaTheme="minorEastAsia"/>
               <w:noProof/>
+              <w:lang w:val="es-ES" w:eastAsia="es-ES"/>
             </w:rPr>
           </w:pPr>
-          <w:hyperlink w:anchor="_Toc199169087" w:history="1">
+          <w:hyperlink w:anchor="_Toc199181667" w:history="1">
             <w:r>
               <w:rPr>
                 <w:rStyle w:val="Hipervnculo"/>
                 <w:noProof/>
               </w:rPr>
-              <w:t>Flight</w:t>
+              <w:t>Computer 1</w:t>
             </w:r>
             <w:r>
               <w:rPr>
@@ -1096,7 +1106,7 @@
                 <w:noProof/>
                 <w:webHidden/>
               </w:rPr>
-              <w:instrText xml:space="preserve"> PAGEREF _Toc199169087 \h </w:instrText>
+              <w:instrText xml:space="preserve"> PAGEREF _Toc199181667 \h </w:instrText>
             </w:r>
             <w:r>
               <w:rPr>
@@ -1116,7 +1126,7 @@
                 <w:noProof/>
                 <w:webHidden/>
               </w:rPr>
-              <w:t>7</w:t>
+              <w:t>5</w:t>
             </w:r>
             <w:r>
               <w:rPr>
@@ -1136,15 +1146,16 @@
             <w:rPr>
               <w:rFonts w:eastAsiaTheme="minorEastAsia"/>
               <w:noProof/>
+              <w:lang w:val="es-ES" w:eastAsia="es-ES"/>
             </w:rPr>
           </w:pPr>
-          <w:hyperlink w:anchor="_Toc199169088" w:history="1">
+          <w:hyperlink w:anchor="_Toc199181668" w:history="1">
             <w:r>
               <w:rPr>
                 <w:rStyle w:val="Hipervnculo"/>
                 <w:noProof/>
               </w:rPr>
-              <w:t>Legs</w:t>
+              <w:t>Computer 2</w:t>
             </w:r>
             <w:r>
               <w:rPr>
@@ -1165,7 +1176,7 @@
                 <w:noProof/>
                 <w:webHidden/>
               </w:rPr>
-              <w:instrText xml:space="preserve"> PAGEREF _Toc199169088 \h </w:instrText>
+              <w:instrText xml:space="preserve"> PAGEREF _Toc199181668 \h </w:instrText>
             </w:r>
             <w:r>
               <w:rPr>
@@ -1185,76 +1196,7 @@
                 <w:noProof/>
                 <w:webHidden/>
               </w:rPr>
-              <w:t>8</w:t>
-            </w:r>
-            <w:r>
-              <w:rPr>
-                <w:noProof/>
-                <w:webHidden/>
-              </w:rPr>
-              <w:fldChar w:fldCharType="end"/>
-            </w:r>
-          </w:hyperlink>
-        </w:p>
-        <w:p>
-          <w:pPr>
-            <w:pStyle w:val="TDC2"/>
-            <w:tabs>
-              <w:tab w:val="right" w:leader="dot" w:pos="8494"/>
-            </w:tabs>
-            <w:rPr>
-              <w:rFonts w:eastAsiaTheme="minorEastAsia"/>
-              <w:noProof/>
-            </w:rPr>
-          </w:pPr>
-          <w:hyperlink w:anchor="_Toc199169089" w:history="1">
-            <w:r>
-              <w:rPr>
-                <w:rStyle w:val="Hipervnculo"/>
-                <w:noProof/>
-              </w:rPr>
-              <w:t>Performance Analysis</w:t>
-            </w:r>
-            <w:r>
-              <w:rPr>
-                <w:noProof/>
-                <w:webHidden/>
-              </w:rPr>
-              <w:tab/>
-            </w:r>
-            <w:r>
-              <w:rPr>
-                <w:noProof/>
-                <w:webHidden/>
-              </w:rPr>
-              <w:fldChar w:fldCharType="begin"/>
-            </w:r>
-            <w:r>
-              <w:rPr>
-                <w:noProof/>
-                <w:webHidden/>
-              </w:rPr>
-              <w:instrText xml:space="preserve"> PAGEREF _Toc199169089 \h </w:instrText>
-            </w:r>
-            <w:r>
-              <w:rPr>
-                <w:noProof/>
-                <w:webHidden/>
-              </w:rPr>
-            </w:r>
-            <w:r>
-              <w:rPr>
-                <w:noProof/>
-                <w:webHidden/>
-              </w:rPr>
-              <w:fldChar w:fldCharType="separate"/>
-            </w:r>
-            <w:r>
-              <w:rPr>
-                <w:noProof/>
-                <w:webHidden/>
-              </w:rPr>
-              <w:t>8</w:t>
+              <w:t>6</w:t>
             </w:r>
             <w:r>
               <w:rPr>
@@ -1274,15 +1216,16 @@
             <w:rPr>
               <w:rFonts w:eastAsiaTheme="minorEastAsia"/>
               <w:noProof/>
+              <w:lang w:val="es-ES" w:eastAsia="es-ES"/>
             </w:rPr>
           </w:pPr>
-          <w:hyperlink w:anchor="_Toc199169090" w:history="1">
+          <w:hyperlink w:anchor="_Toc199181669" w:history="1">
             <w:r>
               <w:rPr>
                 <w:rStyle w:val="Hipervnculo"/>
                 <w:noProof/>
               </w:rPr>
-              <w:t>Before Indices</w:t>
+              <w:t>Comparison</w:t>
             </w:r>
             <w:r>
               <w:rPr>
@@ -1303,7 +1246,7 @@
                 <w:noProof/>
                 <w:webHidden/>
               </w:rPr>
-              <w:instrText xml:space="preserve"> PAGEREF _Toc199169090 \h </w:instrText>
+              <w:instrText xml:space="preserve"> PAGEREF _Toc199181669 \h </w:instrText>
             </w:r>
             <w:r>
               <w:rPr>
@@ -1323,145 +1266,7 @@
                 <w:noProof/>
                 <w:webHidden/>
               </w:rPr>
-              <w:t>9</w:t>
-            </w:r>
-            <w:r>
-              <w:rPr>
-                <w:noProof/>
-                <w:webHidden/>
-              </w:rPr>
-              <w:fldChar w:fldCharType="end"/>
-            </w:r>
-          </w:hyperlink>
-        </w:p>
-        <w:p>
-          <w:pPr>
-            <w:pStyle w:val="TDC3"/>
-            <w:tabs>
-              <w:tab w:val="right" w:leader="dot" w:pos="8494"/>
-            </w:tabs>
-            <w:rPr>
-              <w:rFonts w:eastAsiaTheme="minorEastAsia"/>
-              <w:noProof/>
-            </w:rPr>
-          </w:pPr>
-          <w:hyperlink w:anchor="_Toc199169091" w:history="1">
-            <w:r>
-              <w:rPr>
-                <w:rStyle w:val="Hipervnculo"/>
-                <w:noProof/>
-              </w:rPr>
-              <w:t>After indices</w:t>
-            </w:r>
-            <w:r>
-              <w:rPr>
-                <w:noProof/>
-                <w:webHidden/>
-              </w:rPr>
-              <w:tab/>
-            </w:r>
-            <w:r>
-              <w:rPr>
-                <w:noProof/>
-                <w:webHidden/>
-              </w:rPr>
-              <w:fldChar w:fldCharType="begin"/>
-            </w:r>
-            <w:r>
-              <w:rPr>
-                <w:noProof/>
-                <w:webHidden/>
-              </w:rPr>
-              <w:instrText xml:space="preserve"> PAGEREF _Toc199169091 \h </w:instrText>
-            </w:r>
-            <w:r>
-              <w:rPr>
-                <w:noProof/>
-                <w:webHidden/>
-              </w:rPr>
-            </w:r>
-            <w:r>
-              <w:rPr>
-                <w:noProof/>
-                <w:webHidden/>
-              </w:rPr>
-              <w:fldChar w:fldCharType="separate"/>
-            </w:r>
-            <w:r>
-              <w:rPr>
-                <w:noProof/>
-                <w:webHidden/>
-              </w:rPr>
-              <w:t>10</w:t>
-            </w:r>
-            <w:r>
-              <w:rPr>
-                <w:noProof/>
-                <w:webHidden/>
-              </w:rPr>
-              <w:fldChar w:fldCharType="end"/>
-            </w:r>
-          </w:hyperlink>
-        </w:p>
-        <w:p>
-          <w:pPr>
-            <w:pStyle w:val="TDC3"/>
-            <w:tabs>
-              <w:tab w:val="right" w:leader="dot" w:pos="8494"/>
-            </w:tabs>
-            <w:rPr>
-              <w:rFonts w:eastAsiaTheme="minorEastAsia"/>
-              <w:noProof/>
-            </w:rPr>
-          </w:pPr>
-          <w:hyperlink w:anchor="_Toc199169092" w:history="1">
-            <w:r>
-              <w:rPr>
-                <w:rStyle w:val="Hipervnculo"/>
-                <w:noProof/>
-              </w:rPr>
-              <w:t>Comparison</w:t>
-            </w:r>
-            <w:r>
-              <w:rPr>
-                <w:noProof/>
-                <w:webHidden/>
-              </w:rPr>
-              <w:tab/>
-            </w:r>
-            <w:r>
-              <w:rPr>
-                <w:noProof/>
-                <w:webHidden/>
-              </w:rPr>
-              <w:fldChar w:fldCharType="begin"/>
-            </w:r>
-            <w:r>
-              <w:rPr>
-                <w:noProof/>
-                <w:webHidden/>
-              </w:rPr>
-              <w:instrText xml:space="preserve"> PAGEREF _Toc199169092 \h </w:instrText>
-            </w:r>
-            <w:r>
-              <w:rPr>
-                <w:noProof/>
-                <w:webHidden/>
-              </w:rPr>
-            </w:r>
-            <w:r>
-              <w:rPr>
-                <w:noProof/>
-                <w:webHidden/>
-              </w:rPr>
-              <w:fldChar w:fldCharType="separate"/>
-            </w:r>
-            <w:r>
-              <w:rPr>
-                <w:noProof/>
-                <w:webHidden/>
-              </w:rPr>
-              <w:t>11</w:t>
+              <w:t>7</w:t>
             </w:r>
             <w:r>
               <w:rPr>
@@ -1481,9 +1286,10 @@
             <w:rPr>
               <w:rFonts w:eastAsiaTheme="minorEastAsia"/>
               <w:noProof/>
+              <w:lang w:val="es-ES" w:eastAsia="es-ES"/>
             </w:rPr>
           </w:pPr>
-          <w:hyperlink w:anchor="_Toc199169093" w:history="1">
+          <w:hyperlink w:anchor="_Toc199181670" w:history="1">
             <w:r>
               <w:rPr>
                 <w:rStyle w:val="Hipervnculo"/>
@@ -1510,7 +1316,7 @@
                 <w:noProof/>
                 <w:webHidden/>
               </w:rPr>
-              <w:instrText xml:space="preserve"> PAGEREF _Toc199169093 \h </w:instrText>
+              <w:instrText xml:space="preserve"> PAGEREF _Toc199181670 \h </w:instrText>
             </w:r>
             <w:r>
               <w:rPr>
@@ -1530,7 +1336,7 @@
                 <w:noProof/>
                 <w:webHidden/>
               </w:rPr>
-              <w:t>11</w:t>
+              <w:t>7</w:t>
             </w:r>
             <w:r>
               <w:rPr>
@@ -1550,9 +1356,10 @@
             <w:rPr>
               <w:rFonts w:eastAsiaTheme="minorEastAsia"/>
               <w:noProof/>
+              <w:lang w:val="es-ES" w:eastAsia="es-ES"/>
             </w:rPr>
           </w:pPr>
-          <w:hyperlink w:anchor="_Toc199169094" w:history="1">
+          <w:hyperlink w:anchor="_Toc199181671" w:history="1">
             <w:r>
               <w:rPr>
                 <w:rStyle w:val="Hipervnculo"/>
@@ -1579,7 +1386,7 @@
                 <w:noProof/>
                 <w:webHidden/>
               </w:rPr>
-              <w:instrText xml:space="preserve"> PAGEREF _Toc199169094 \h </w:instrText>
+              <w:instrText xml:space="preserve"> PAGEREF _Toc199181671 \h </w:instrText>
             </w:r>
             <w:r>
               <w:rPr>
@@ -1599,7 +1406,7 @@
                 <w:noProof/>
                 <w:webHidden/>
               </w:rPr>
-              <w:t>11</w:t>
+              <w:t>7</w:t>
             </w:r>
             <w:r>
               <w:rPr>
@@ -1640,7 +1447,7 @@
       <w:pPr>
         <w:pStyle w:val="Ttulo1"/>
       </w:pPr>
-      <w:bookmarkStart w:id="0" w:name="_Toc199169078"/>
+      <w:bookmarkStart w:id="0" w:name="_Toc199181658"/>
       <w:r>
         <w:lastRenderedPageBreak/>
         <w:t>Executive Summary</w:t>
@@ -1649,65 +1456,68 @@
     </w:p>
     <w:p>
       <w:pPr>
-        <w:rPr>
-          <w:color w:val="FF0000"/>
-        </w:rPr>
+        <w:jc w:val="both"/>
       </w:pPr>
       <w:r>
-        <w:rPr>
-          <w:color w:val="FF0000"/>
-        </w:rPr>
-        <w:t xml:space="preserve">This </w:t>
-      </w:r>
-      <w:r>
-        <w:rPr>
-          <w:color w:val="FF0000"/>
-        </w:rPr>
-        <w:t xml:space="preserve">document </w:t>
-      </w:r>
-      <w:r>
-        <w:rPr>
-          <w:color w:val="FF0000"/>
-        </w:rPr>
-        <w:t xml:space="preserve">is the test report for student 1, focusing on airline manager features testing, an extensive suite of tests was produced, catching some bugs in the process, and covering most of the code base. </w:t>
-      </w:r>
-    </w:p>
-    <w:p>
-      <w:pPr>
-        <w:rPr>
-          <w:color w:val="FF0000"/>
-        </w:rPr>
-      </w:pPr>
-      <w:r>
-        <w:rPr>
-          <w:color w:val="FF0000"/>
-        </w:rPr>
-        <w:t xml:space="preserve">After a performance analysis comparing database indexing and </w:t>
-      </w:r>
-      <w:r>
-        <w:rPr>
-          <w:color w:val="FF0000"/>
-        </w:rPr>
-        <w:t>not,</w:t>
-      </w:r>
-      <w:r>
-        <w:rPr>
-          <w:color w:val="FF0000"/>
-        </w:rPr>
-        <w:t xml:space="preserve"> we concluded that we could not see any improvement in the </w:t>
-      </w:r>
-      <w:r>
-        <w:rPr>
-          <w:color w:val="FF0000"/>
-        </w:rPr>
-        <w:t>performance when using indexing probably due to small database size.</w:t>
+        <w:t xml:space="preserve">This report documents the tests implemented for </w:t>
+      </w:r>
+      <w:r>
+        <w:t>airport features</w:t>
+      </w:r>
+      <w:r>
+        <w:t xml:space="preserve">. All required test cases were created and executed, covering </w:t>
+      </w:r>
+      <w:r>
+        <w:t>legal</w:t>
+      </w:r>
+      <w:r>
+        <w:t xml:space="preserve"> and </w:t>
+      </w:r>
+      <w:r>
+        <w:t>illegal actions</w:t>
+      </w:r>
+      <w:r>
+        <w:t>. Most features functioned as expected</w:t>
+      </w:r>
+      <w:r>
+        <w:t xml:space="preserve">, </w:t>
+      </w:r>
+      <w:r>
+        <w:t>any bug was found during the recording due to the previous informal testing</w:t>
+      </w:r>
+      <w:r>
+        <w:t xml:space="preserve">. </w:t>
+      </w:r>
+      <w:r>
+        <w:t xml:space="preserve">Most </w:t>
+      </w:r>
+      <w:r>
+        <w:t xml:space="preserve">reachable lines of code were covered by the tests. </w:t>
+      </w:r>
+      <w:r>
+        <w:t xml:space="preserve">The </w:t>
+      </w:r>
+      <w:r>
+        <w:t>tests were executed</w:t>
+      </w:r>
+      <w:r>
+        <w:t xml:space="preserve"> </w:t>
+      </w:r>
+      <w:r>
+        <w:t>in two different computers</w:t>
+      </w:r>
+      <w:r>
+        <w:t xml:space="preserve"> to make the comparison</w:t>
+      </w:r>
+      <w:r>
+        <w:t>.</w:t>
       </w:r>
     </w:p>
     <w:p>
       <w:pPr>
         <w:pStyle w:val="Ttulo1"/>
       </w:pPr>
-      <w:bookmarkStart w:id="1" w:name="_Toc199169079"/>
+      <w:bookmarkStart w:id="1" w:name="_Toc199181659"/>
       <w:r>
         <w:t>Revision Table</w:t>
       </w:r>
@@ -1808,7 +1618,7 @@
       <w:pPr>
         <w:pStyle w:val="Ttulo1"/>
       </w:pPr>
-      <w:bookmarkStart w:id="2" w:name="_Toc199169080"/>
+      <w:bookmarkStart w:id="2" w:name="_Toc199181660"/>
       <w:r>
         <w:lastRenderedPageBreak/>
         <w:t>Introduction</w:t>
@@ -1818,28 +1628,46 @@
     <w:p>
       <w:pPr>
         <w:jc w:val="both"/>
-        <w:rPr>
-          <w:color w:val="FF0000"/>
-        </w:rPr>
       </w:pPr>
       <w:r>
-        <w:rPr>
-          <w:color w:val="FF0000"/>
-        </w:rPr>
-        <w:t>This document is the testing report for Student 1</w:t>
-      </w:r>
-      <w:r>
-        <w:rPr>
-          <w:color w:val="FF0000"/>
-        </w:rPr>
-        <w:t xml:space="preserve"> it will cover what tests cases were developed for the project specifically for airline manager features, how good is the test coverage and what are the execution branches that were not achieved by testing and an analysis of performance comparing using and not indexing in the database</w:t>
+        <w:t xml:space="preserve">This </w:t>
+      </w:r>
+      <w:r>
+        <w:t xml:space="preserve">document contains the analysis of the tests recorded to ensure the proper function of the requirements developed </w:t>
+      </w:r>
+      <w:r>
+        <w:t>for airport features</w:t>
+      </w:r>
+      <w:r>
+        <w:t xml:space="preserve"> in</w:t>
+      </w:r>
+      <w:r>
+        <w:t xml:space="preserve"> the Acme-ANS project. It includes a summary of the test cases developed for the features implemented, covering </w:t>
+      </w:r>
+      <w:r>
+        <w:t>users</w:t>
+      </w:r>
+      <w:r>
+        <w:t xml:space="preserve"> use cases and </w:t>
+      </w:r>
+      <w:r>
+        <w:t>hacking attempts</w:t>
+      </w:r>
+      <w:r>
+        <w:t xml:space="preserve">. It also reports on the achieved test coverage and a basic performance comparison </w:t>
+      </w:r>
+      <w:r>
+        <w:t>between two computers</w:t>
+      </w:r>
+      <w:r>
+        <w:t>.</w:t>
       </w:r>
     </w:p>
     <w:p>
       <w:pPr>
         <w:pStyle w:val="Ttulo1"/>
       </w:pPr>
-      <w:bookmarkStart w:id="3" w:name="_Toc199169081"/>
+      <w:bookmarkStart w:id="3" w:name="_Toc199181661"/>
       <w:r>
         <w:t>Content</w:t>
       </w:r>
@@ -1850,22 +1678,22 @@
         <w:jc w:val="both"/>
       </w:pPr>
       <w:r>
-        <w:rPr>
-          <w:color w:val="FF0000"/>
-        </w:rPr>
         <w:t>Following the guidelines provided</w:t>
       </w:r>
       <w:r>
-        <w:rPr>
-          <w:color w:val="FF0000"/>
-        </w:rPr>
         <w:t xml:space="preserve">, </w:t>
       </w:r>
       <w:r>
-        <w:rPr>
-          <w:color w:val="FF0000"/>
-        </w:rPr>
-        <w:t>safe and hack test cases were recorded for airline manager features including everything related to flights and legs management aiming for a high coverage, there is a performance test and a comparison between using or not indices</w:t>
+        <w:t xml:space="preserve">safe and hack test cases were recorded for </w:t>
+      </w:r>
+      <w:r>
+        <w:t>airport</w:t>
+      </w:r>
+      <w:r>
+        <w:t xml:space="preserve"> features aiming for a high coverage, there is a performance test and a comparison between </w:t>
+      </w:r>
+      <w:r>
+        <w:t>two computers</w:t>
       </w:r>
       <w:r>
         <w:t>.</w:t>
@@ -1875,7 +1703,7 @@
       <w:pPr>
         <w:pStyle w:val="Ttulo2"/>
       </w:pPr>
-      <w:bookmarkStart w:id="4" w:name="_Toc199169082"/>
+      <w:bookmarkStart w:id="4" w:name="_Toc199181662"/>
       <w:r>
         <w:t xml:space="preserve">Tests </w:t>
       </w:r>
@@ -1892,31 +1720,21 @@
         </w:rPr>
       </w:pPr>
       <w:r>
-        <w:rPr>
-          <w:color w:val="FF0000"/>
-        </w:rPr>
         <w:t>The following is a list of the test cases implemented, grouped by feature</w:t>
       </w:r>
       <w:r>
-        <w:rPr>
-          <w:color w:val="FF0000"/>
-        </w:rPr>
         <w:t>:</w:t>
       </w:r>
     </w:p>
     <w:p>
       <w:pPr>
         <w:pStyle w:val="Ttulo3"/>
-        <w:rPr>
-          <w:color w:val="FF0000"/>
-        </w:rPr>
       </w:pPr>
-      <w:r>
-        <w:rPr>
-          <w:color w:val="FF0000"/>
-        </w:rPr>
+      <w:bookmarkStart w:id="5" w:name="_Toc199181663"/>
+      <w:r>
         <w:t>Airports</w:t>
       </w:r>
+      <w:bookmarkEnd w:id="5"/>
     </w:p>
     <w:p>
       <w:pPr>
@@ -1929,12 +1747,10 @@
           <w:color w:val="FF0000"/>
         </w:rPr>
       </w:pPr>
-      <w:proofErr w:type="spellStart"/>
       <w:r>
         <w:rPr>
           <w:b/>
           <w:bCs/>
-          <w:color w:val="FF0000"/>
         </w:rPr>
         <w:t>List</w:t>
       </w:r>
@@ -1942,58 +1758,11 @@
         <w:rPr>
           <w:b/>
           <w:bCs/>
-          <w:color w:val="FF0000"/>
         </w:rPr>
         <w:t>.safe</w:t>
       </w:r>
-      <w:proofErr w:type="spellEnd"/>
-      <w:r>
-        <w:rPr>
-          <w:color w:val="FF0000"/>
-        </w:rPr>
+      <w:r>
         <w:t>:</w:t>
-      </w:r>
-      <w:r>
-        <w:rPr>
-          <w:color w:val="FF0000"/>
-        </w:rPr>
-        <w:br/>
-      </w:r>
-      <w:r>
-        <w:rPr>
-          <w:color w:val="FF0000"/>
-        </w:rPr>
-        <w:t xml:space="preserve">These </w:t>
-      </w:r>
-      <w:r>
-        <w:rPr>
-          <w:color w:val="FF0000"/>
-        </w:rPr>
-        <w:t xml:space="preserve">test checks that an airline manager can list </w:t>
-      </w:r>
-      <w:r>
-        <w:rPr>
-          <w:color w:val="FF0000"/>
-        </w:rPr>
-        <w:t xml:space="preserve">only </w:t>
-      </w:r>
-      <w:r>
-        <w:rPr>
-          <w:color w:val="FF0000"/>
-        </w:rPr>
-        <w:t>their flights, can show a single flight in detail</w:t>
-      </w:r>
-      <w:r>
-        <w:rPr>
-          <w:color w:val="FF0000"/>
-        </w:rPr>
-        <w:t xml:space="preserve"> it was tested for published and draft flights</w:t>
-      </w:r>
-      <w:r>
-        <w:rPr>
-          <w:color w:val="FF0000"/>
-        </w:rPr>
-        <w:t>. Because of the simple nature of list where we don’t expose anything user related and the</w:t>
       </w:r>
       <w:r>
         <w:rPr>
@@ -2002,10 +1771,38 @@
         <w:t xml:space="preserve"> </w:t>
       </w:r>
       <w:r>
+        <w:t>This</w:t>
+      </w:r>
+      <w:r>
+        <w:t xml:space="preserve"> </w:t>
+      </w:r>
+      <w:r>
+        <w:t xml:space="preserve">test checks that </w:t>
+      </w:r>
+      <w:r>
+        <w:t>the airports are correctly listed to the administrator</w:t>
+      </w:r>
+    </w:p>
+    <w:p>
+      <w:pPr>
+        <w:pStyle w:val="Prrafodelista"/>
+        <w:numPr>
+          <w:ilvl w:val="0"/>
+          <w:numId w:val="3"/>
+        </w:numPr>
+      </w:pPr>
+      <w:r>
         <w:rPr>
-          <w:color w:val="FF0000"/>
+          <w:b/>
+          <w:bCs/>
         </w:rPr>
-        <w:t>list of flights shown is based on the current logged in user there are no hack cases for list. No bugs were found.</w:t>
+        <w:t>List.hack</w:t>
+      </w:r>
+      <w:r>
+        <w:t>:</w:t>
+      </w:r>
+      <w:r>
+        <w:t xml:space="preserve"> The test verify that another realm cannot access to the list of airports.</w:t>
       </w:r>
     </w:p>
     <w:p>
@@ -2019,35 +1816,31 @@
           <w:color w:val="FF0000"/>
         </w:rPr>
       </w:pPr>
-      <w:proofErr w:type="spellStart"/>
       <w:r>
         <w:rPr>
           <w:b/>
           <w:bCs/>
-          <w:color w:val="FF0000"/>
         </w:rPr>
-        <w:t>List.hack</w:t>
-      </w:r>
-      <w:proofErr w:type="spellEnd"/>
+        <w:t>show.</w:t>
+      </w:r>
+      <w:r>
+        <w:rPr>
+          <w:b/>
+          <w:bCs/>
+        </w:rPr>
+        <w:t>hack</w:t>
+      </w:r>
+      <w:r>
+        <w:t>:</w:t>
+      </w:r>
       <w:r>
         <w:rPr>
           <w:color w:val="FF0000"/>
         </w:rPr>
-        <w:t>:</w:t>
-      </w:r>
-    </w:p>
-    <w:p>
-      <w:pPr>
-        <w:pStyle w:val="Prrafodelista"/>
-        <w:rPr>
-          <w:color w:val="FF0000"/>
-        </w:rPr>
-      </w:pPr>
-      <w:r>
-        <w:rPr>
-          <w:color w:val="FF0000"/>
-        </w:rPr>
-        <w:t>TEXTO AQUI</w:t>
+        <w:t xml:space="preserve"> </w:t>
+      </w:r>
+      <w:r>
+        <w:t>This test ensure that a wrong realm cannot access to the show of an airport.</w:t>
       </w:r>
     </w:p>
     <w:p>
@@ -2061,47 +1854,43 @@
           <w:color w:val="FF0000"/>
         </w:rPr>
       </w:pPr>
-      <w:proofErr w:type="spellStart"/>
       <w:r>
         <w:rPr>
           <w:b/>
           <w:bCs/>
-          <w:color w:val="FF0000"/>
         </w:rPr>
-        <w:t>Show</w:t>
+        <w:t>create.safe</w:t>
+      </w:r>
+      <w:r>
+        <w:t xml:space="preserve">, </w:t>
+      </w:r>
+      <w:r>
+        <w:rPr>
+          <w:b/>
+          <w:bCs/>
+        </w:rPr>
+        <w:t>update.safe</w:t>
+      </w:r>
+      <w:r>
+        <w:t>:</w:t>
       </w:r>
       <w:r>
         <w:rPr>
           <w:color w:val="FF0000"/>
         </w:rPr>
-        <w:t>.</w:t>
-      </w:r>
-      <w:r>
-        <w:rPr>
-          <w:color w:val="FF0000"/>
-        </w:rPr>
-        <w:t>safe</w:t>
-      </w:r>
-      <w:proofErr w:type="spellEnd"/>
-      <w:r>
-        <w:rPr>
-          <w:color w:val="FF0000"/>
-        </w:rPr>
-        <w:t>:</w:t>
-      </w:r>
-    </w:p>
-    <w:p>
-      <w:pPr>
-        <w:pStyle w:val="Prrafodelista"/>
-        <w:rPr>
-          <w:color w:val="FF0000"/>
-        </w:rPr>
-      </w:pPr>
-      <w:r>
-        <w:rPr>
-          <w:color w:val="FF0000"/>
-        </w:rPr>
-        <w:t>TEXTO AQUI</w:t>
+        <w:t xml:space="preserve"> </w:t>
+      </w:r>
+      <w:r>
+        <w:t xml:space="preserve">These tests ensure you can properly use </w:t>
+      </w:r>
+      <w:r>
+        <w:t>create and update airport</w:t>
+      </w:r>
+      <w:r>
+        <w:t xml:space="preserve"> legal features, th</w:t>
+      </w:r>
+      <w:r>
+        <w:t>ey check that all the validations work by using a big variety of values for each field of the form, also different combinations are tested.</w:t>
       </w:r>
     </w:p>
     <w:p>
@@ -2111,261 +1900,23 @@
           <w:ilvl w:val="0"/>
           <w:numId w:val="3"/>
         </w:numPr>
-        <w:rPr>
-          <w:color w:val="FF0000"/>
-        </w:rPr>
       </w:pPr>
-      <w:proofErr w:type="spellStart"/>
-      <w:proofErr w:type="gramStart"/>
       <w:r>
         <w:rPr>
           <w:b/>
           <w:bCs/>
-          <w:color w:val="FF0000"/>
         </w:rPr>
-        <w:t>show.</w:t>
+        <w:t>create.hack</w:t>
       </w:r>
       <w:r>
         <w:rPr>
           <w:b/>
           <w:bCs/>
-          <w:color w:val="FF0000"/>
         </w:rPr>
-        <w:t>hack</w:t>
-      </w:r>
-      <w:proofErr w:type="spellEnd"/>
-      <w:proofErr w:type="gramEnd"/>
-      <w:r>
-        <w:rPr>
-          <w:color w:val="FF0000"/>
-        </w:rPr>
+        <w:t>, update.hack</w:t>
+      </w:r>
+      <w:r>
         <w:t>:</w:t>
-      </w:r>
-      <w:r>
-        <w:rPr>
-          <w:color w:val="FF0000"/>
-        </w:rPr>
-        <w:br/>
-      </w:r>
-      <w:r>
-        <w:rPr>
-          <w:color w:val="FF0000"/>
-        </w:rPr>
-        <w:t xml:space="preserve">These tests were made to ensure safety on the show feature, making sure </w:t>
-      </w:r>
-      <w:proofErr w:type="spellStart"/>
-      <w:r>
-        <w:rPr>
-          <w:color w:val="FF0000"/>
-        </w:rPr>
-        <w:t>a</w:t>
-      </w:r>
-      <w:proofErr w:type="spellEnd"/>
-      <w:r>
-        <w:rPr>
-          <w:color w:val="FF0000"/>
-        </w:rPr>
-        <w:t xml:space="preserve"> airline manager can only see information about their own flights, there are tests like trying to access to others manager fight or non-existing flights. No bugs were found.</w:t>
-      </w:r>
-    </w:p>
-    <w:p>
-      <w:pPr>
-        <w:pStyle w:val="Prrafodelista"/>
-        <w:numPr>
-          <w:ilvl w:val="0"/>
-          <w:numId w:val="3"/>
-        </w:numPr>
-        <w:rPr>
-          <w:color w:val="FF0000"/>
-        </w:rPr>
-      </w:pPr>
-      <w:proofErr w:type="spellStart"/>
-      <w:proofErr w:type="gramStart"/>
-      <w:r>
-        <w:rPr>
-          <w:b/>
-          <w:bCs/>
-          <w:color w:val="FF0000"/>
-        </w:rPr>
-        <w:t>create.safe</w:t>
-      </w:r>
-      <w:proofErr w:type="spellEnd"/>
-      <w:proofErr w:type="gramEnd"/>
-      <w:r>
-        <w:rPr>
-          <w:color w:val="FF0000"/>
-        </w:rPr>
-        <w:t xml:space="preserve">, </w:t>
-      </w:r>
-      <w:proofErr w:type="spellStart"/>
-      <w:r>
-        <w:rPr>
-          <w:b/>
-          <w:bCs/>
-          <w:color w:val="FF0000"/>
-        </w:rPr>
-        <w:t>update.safe</w:t>
-      </w:r>
-      <w:proofErr w:type="spellEnd"/>
-      <w:r>
-        <w:rPr>
-          <w:color w:val="FF0000"/>
-        </w:rPr>
-        <w:t xml:space="preserve">, </w:t>
-      </w:r>
-      <w:proofErr w:type="spellStart"/>
-      <w:r>
-        <w:rPr>
-          <w:b/>
-          <w:bCs/>
-          <w:color w:val="FF0000"/>
-        </w:rPr>
-        <w:t>delete.safe</w:t>
-      </w:r>
-      <w:proofErr w:type="spellEnd"/>
-      <w:r>
-        <w:rPr>
-          <w:color w:val="FF0000"/>
-        </w:rPr>
-        <w:t>:</w:t>
-      </w:r>
-      <w:r>
-        <w:rPr>
-          <w:color w:val="FF0000"/>
-        </w:rPr>
-        <w:br/>
-      </w:r>
-      <w:r>
-        <w:rPr>
-          <w:color w:val="FF0000"/>
-        </w:rPr>
-        <w:t xml:space="preserve">These tests ensure you can properly use all the airline manager legal features, this includes all validation related to flights and their respective legs, like publishing without legs or with not published legs, </w:t>
-      </w:r>
-      <w:r>
-        <w:rPr>
-          <w:color w:val="FF0000"/>
-        </w:rPr>
-        <w:t>leaving all fields empty to ensure the backend did not fail, also tested all these features with big set of permutations ensuring expected behavior on every one of them. Some bugs were found like the system allowing flights with no legs or the system allowing the deletion of flights with published legs.</w:t>
-      </w:r>
-    </w:p>
-    <w:p>
-      <w:pPr>
-        <w:pStyle w:val="Prrafodelista"/>
-        <w:numPr>
-          <w:ilvl w:val="0"/>
-          <w:numId w:val="3"/>
-        </w:numPr>
-        <w:rPr>
-          <w:color w:val="FF0000"/>
-        </w:rPr>
-      </w:pPr>
-      <w:proofErr w:type="spellStart"/>
-      <w:proofErr w:type="gramStart"/>
-      <w:r>
-        <w:rPr>
-          <w:b/>
-          <w:bCs/>
-          <w:color w:val="FF0000"/>
-        </w:rPr>
-        <w:t>create.hack</w:t>
-      </w:r>
-      <w:proofErr w:type="spellEnd"/>
-      <w:proofErr w:type="gramEnd"/>
-      <w:r>
-        <w:rPr>
-          <w:color w:val="FF0000"/>
-        </w:rPr>
-        <w:t>:</w:t>
-      </w:r>
-      <w:r>
-        <w:rPr>
-          <w:color w:val="FF0000"/>
-        </w:rPr>
-        <w:br/>
-        <w:t xml:space="preserve">This tests </w:t>
-      </w:r>
-      <w:r>
-        <w:rPr>
-          <w:color w:val="FF0000"/>
-        </w:rPr>
-        <w:t>that, only airline managers can create flights, and that changing the id of the request to an existing flight does not modify it. This last test case was found during testing and solved effectively.</w:t>
-      </w:r>
-    </w:p>
-    <w:p>
-      <w:pPr>
-        <w:pStyle w:val="Prrafodelista"/>
-        <w:numPr>
-          <w:ilvl w:val="0"/>
-          <w:numId w:val="3"/>
-        </w:numPr>
-        <w:rPr>
-          <w:color w:val="FF0000"/>
-        </w:rPr>
-      </w:pPr>
-      <w:proofErr w:type="spellStart"/>
-      <w:proofErr w:type="gramStart"/>
-      <w:r>
-        <w:rPr>
-          <w:b/>
-          <w:bCs/>
-          <w:color w:val="FF0000"/>
-        </w:rPr>
-        <w:lastRenderedPageBreak/>
-        <w:t>update.hack</w:t>
-      </w:r>
-      <w:proofErr w:type="spellEnd"/>
-      <w:proofErr w:type="gramEnd"/>
-      <w:r>
-        <w:rPr>
-          <w:color w:val="FF0000"/>
-        </w:rPr>
-        <w:t xml:space="preserve">, </w:t>
-      </w:r>
-      <w:proofErr w:type="spellStart"/>
-      <w:r>
-        <w:rPr>
-          <w:b/>
-          <w:bCs/>
-          <w:color w:val="FF0000"/>
-        </w:rPr>
-        <w:t>delete.hack</w:t>
-      </w:r>
-      <w:proofErr w:type="spellEnd"/>
-      <w:r>
-        <w:rPr>
-          <w:color w:val="FF0000"/>
-        </w:rPr>
-        <w:t>:</w:t>
-      </w:r>
-      <w:r>
-        <w:rPr>
-          <w:color w:val="FF0000"/>
-        </w:rPr>
-        <w:br/>
-      </w:r>
-      <w:r>
-        <w:rPr>
-          <w:color w:val="FF0000"/>
-        </w:rPr>
-        <w:t xml:space="preserve">This are test cases for updating , deleting and publishing flights under non legal situation, they are </w:t>
-      </w:r>
-      <w:r>
-        <w:rPr>
-          <w:color w:val="FF0000"/>
-        </w:rPr>
-        <w:t>grouped</w:t>
-      </w:r>
-      <w:r>
-        <w:rPr>
-          <w:color w:val="FF0000"/>
-        </w:rPr>
-        <w:t xml:space="preserve"> because of their similarities. All of them check that an airline manager can’t perform </w:t>
-      </w:r>
-      <w:r>
-        <w:rPr>
-          <w:color w:val="FF0000"/>
-        </w:rPr>
-        <w:t>these actions</w:t>
       </w:r>
       <w:r>
         <w:rPr>
@@ -2374,21 +1925,36 @@
         <w:t xml:space="preserve"> </w:t>
       </w:r>
       <w:r>
-        <w:rPr>
-          <w:color w:val="FF0000"/>
-        </w:rPr>
-        <w:t>for others manager flights, non-existing flights, and their own flights already published. No bugs where found.</w:t>
+        <w:t>T</w:t>
+      </w:r>
+      <w:r>
+        <w:t>h</w:t>
+      </w:r>
+      <w:r>
+        <w:t>ese</w:t>
+      </w:r>
+      <w:r>
+        <w:t xml:space="preserve"> test</w:t>
+      </w:r>
+      <w:r>
+        <w:t>s</w:t>
+      </w:r>
+      <w:r>
+        <w:t xml:space="preserve"> check that </w:t>
+      </w:r>
+      <w:r>
+        <w:t>a panic view is shown when trying to modify another entity changing the id field of the form.</w:t>
       </w:r>
     </w:p>
     <w:p>
       <w:pPr>
         <w:pStyle w:val="Ttulo2"/>
       </w:pPr>
-      <w:bookmarkStart w:id="5" w:name="_Toc199169086"/>
+      <w:bookmarkStart w:id="6" w:name="_Toc199181664"/>
       <w:r>
         <w:t>Test Coverage</w:t>
       </w:r>
-      <w:bookmarkEnd w:id="5"/>
+      <w:bookmarkEnd w:id="6"/>
     </w:p>
     <w:p>
       <w:pPr>
@@ -2405,9 +1971,11 @@
       <w:pPr>
         <w:pStyle w:val="Ttulo3"/>
       </w:pPr>
+      <w:bookmarkStart w:id="7" w:name="_Toc199181665"/>
       <w:r>
         <w:t>Airports</w:t>
       </w:r>
+      <w:bookmarkEnd w:id="7"/>
     </w:p>
     <w:p>
       <w:pPr>
@@ -2512,6 +2080,10 @@
     </w:p>
     <w:p>
       <w:r>
+        <w:rPr>
+          <w:noProof/>
+        </w:rPr>
+        <w:lastRenderedPageBreak/>
         <w:drawing>
           <wp:inline distT="0" distB="0" distL="0" distR="0" wp14:anchorId="6B6C4E9C" wp14:editId="35109DED">
             <wp:extent cx="5182323" cy="1200318"/>
@@ -2549,6 +2121,9 @@
         </w:drawing>
       </w:r>
       <w:r>
+        <w:rPr>
+          <w:noProof/>
+        </w:rPr>
         <w:drawing>
           <wp:inline distT="0" distB="0" distL="0" distR="0" wp14:anchorId="16BE1B41" wp14:editId="16283A06">
             <wp:extent cx="5163271" cy="342948"/>
@@ -2604,12 +2179,12 @@
       <w:pPr>
         <w:pStyle w:val="Ttulo2"/>
       </w:pPr>
-      <w:bookmarkStart w:id="6" w:name="_Toc199169089"/>
+      <w:bookmarkStart w:id="8" w:name="_Toc199181666"/>
       <w:r>
         <w:lastRenderedPageBreak/>
         <w:t>Performance Analysis</w:t>
       </w:r>
-      <w:bookmarkEnd w:id="6"/>
+      <w:bookmarkEnd w:id="8"/>
     </w:p>
     <w:p>
       <w:pPr>
@@ -2635,9 +2210,11 @@
       <w:pPr>
         <w:pStyle w:val="Ttulo3"/>
       </w:pPr>
+      <w:bookmarkStart w:id="9" w:name="_Toc199181667"/>
       <w:r>
         <w:t>Computer 1</w:t>
       </w:r>
+      <w:bookmarkEnd w:id="9"/>
     </w:p>
     <w:p>
       <w:pPr>
@@ -3001,23 +2578,7 @@
                 <w:rFonts w:ascii="Calibri" w:eastAsia="Times New Roman" w:hAnsi="Calibri" w:cs="Calibri"/>
                 <w:color w:val="000000"/>
               </w:rPr>
-              <w:t>Interval(</w:t>
-            </w:r>
-            <w:proofErr w:type="spellStart"/>
-            <w:r>
-              <w:rPr>
-                <w:rFonts w:ascii="Calibri" w:eastAsia="Times New Roman" w:hAnsi="Calibri" w:cs="Calibri"/>
-                <w:color w:val="000000"/>
-              </w:rPr>
-              <w:t>ms</w:t>
-            </w:r>
-            <w:proofErr w:type="spellEnd"/>
-            <w:r>
-              <w:rPr>
-                <w:rFonts w:ascii="Calibri" w:eastAsia="Times New Roman" w:hAnsi="Calibri" w:cs="Calibri"/>
-                <w:color w:val="000000"/>
-              </w:rPr>
-              <w:t>)</w:t>
+              <w:t>Interval(ms)</w:t>
             </w:r>
           </w:p>
         </w:tc>
@@ -3305,17 +2866,8 @@
                 <w:rFonts w:ascii="Calibri" w:eastAsia="Times New Roman" w:hAnsi="Calibri" w:cs="Calibri"/>
                 <w:color w:val="000000"/>
               </w:rPr>
-              <w:t xml:space="preserve">Error </w:t>
-            </w:r>
-            <w:proofErr w:type="spellStart"/>
-            <w:r>
-              <w:rPr>
-                <w:rFonts w:ascii="Calibri" w:eastAsia="Times New Roman" w:hAnsi="Calibri" w:cs="Calibri"/>
-                <w:color w:val="000000"/>
-              </w:rPr>
-              <w:t>típico</w:t>
-            </w:r>
-            <w:proofErr w:type="spellEnd"/>
+              <w:t>Error típico</w:t>
+            </w:r>
           </w:p>
         </w:tc>
         <w:tc>
@@ -3477,7 +3029,6 @@
                 <w:color w:val="000000"/>
               </w:rPr>
             </w:pPr>
-            <w:proofErr w:type="spellStart"/>
             <w:r>
               <w:rPr>
                 <w:rFonts w:ascii="Calibri" w:eastAsia="Times New Roman" w:hAnsi="Calibri" w:cs="Calibri"/>
@@ -3485,7 +3036,6 @@
               </w:rPr>
               <w:t>Mediana</w:t>
             </w:r>
-            <w:proofErr w:type="spellEnd"/>
           </w:p>
         </w:tc>
         <w:tc>
@@ -3647,7 +3197,6 @@
                 <w:color w:val="000000"/>
               </w:rPr>
             </w:pPr>
-            <w:proofErr w:type="spellStart"/>
             <w:r>
               <w:rPr>
                 <w:rFonts w:ascii="Calibri" w:eastAsia="Times New Roman" w:hAnsi="Calibri" w:cs="Calibri"/>
@@ -3655,7 +3204,6 @@
               </w:rPr>
               <w:t>Moda</w:t>
             </w:r>
-            <w:proofErr w:type="spellEnd"/>
           </w:p>
         </w:tc>
         <w:tc>
@@ -3817,31 +3365,13 @@
                 <w:color w:val="000000"/>
               </w:rPr>
             </w:pPr>
-            <w:proofErr w:type="spellStart"/>
-            <w:r>
-              <w:rPr>
-                <w:rFonts w:ascii="Calibri" w:eastAsia="Times New Roman" w:hAnsi="Calibri" w:cs="Calibri"/>
-                <w:color w:val="000000"/>
-              </w:rPr>
-              <w:t>Desviación</w:t>
-            </w:r>
-            <w:proofErr w:type="spellEnd"/>
-            <w:r>
-              <w:rPr>
-                <w:rFonts w:ascii="Calibri" w:eastAsia="Times New Roman" w:hAnsi="Calibri" w:cs="Calibri"/>
-                <w:color w:val="000000"/>
-              </w:rPr>
-              <w:t xml:space="preserve"> </w:t>
-            </w:r>
-            <w:proofErr w:type="spellStart"/>
-            <w:r>
-              <w:rPr>
-                <w:rFonts w:ascii="Calibri" w:eastAsia="Times New Roman" w:hAnsi="Calibri" w:cs="Calibri"/>
-                <w:color w:val="000000"/>
-              </w:rPr>
-              <w:t>estándar</w:t>
-            </w:r>
-            <w:proofErr w:type="spellEnd"/>
+            <w:r>
+              <w:rPr>
+                <w:rFonts w:ascii="Calibri" w:eastAsia="Times New Roman" w:hAnsi="Calibri" w:cs="Calibri"/>
+                <w:color w:val="000000"/>
+              </w:rPr>
+              <w:t>Desviación estándar</w:t>
+            </w:r>
           </w:p>
         </w:tc>
         <w:tc>
@@ -4003,31 +3533,13 @@
                 <w:color w:val="000000"/>
               </w:rPr>
             </w:pPr>
-            <w:proofErr w:type="spellStart"/>
-            <w:r>
-              <w:rPr>
-                <w:rFonts w:ascii="Calibri" w:eastAsia="Times New Roman" w:hAnsi="Calibri" w:cs="Calibri"/>
-                <w:color w:val="000000"/>
-              </w:rPr>
-              <w:t>Varianza</w:t>
-            </w:r>
-            <w:proofErr w:type="spellEnd"/>
-            <w:r>
-              <w:rPr>
-                <w:rFonts w:ascii="Calibri" w:eastAsia="Times New Roman" w:hAnsi="Calibri" w:cs="Calibri"/>
-                <w:color w:val="000000"/>
-              </w:rPr>
-              <w:t xml:space="preserve"> de la </w:t>
-            </w:r>
-            <w:proofErr w:type="spellStart"/>
-            <w:r>
-              <w:rPr>
-                <w:rFonts w:ascii="Calibri" w:eastAsia="Times New Roman" w:hAnsi="Calibri" w:cs="Calibri"/>
-                <w:color w:val="000000"/>
-              </w:rPr>
-              <w:t>muestra</w:t>
-            </w:r>
-            <w:proofErr w:type="spellEnd"/>
+            <w:r>
+              <w:rPr>
+                <w:rFonts w:ascii="Calibri" w:eastAsia="Times New Roman" w:hAnsi="Calibri" w:cs="Calibri"/>
+                <w:color w:val="000000"/>
+              </w:rPr>
+              <w:t>Varianza de la muestra</w:t>
+            </w:r>
           </w:p>
         </w:tc>
         <w:tc>
@@ -4189,7 +3701,6 @@
                 <w:color w:val="000000"/>
               </w:rPr>
             </w:pPr>
-            <w:proofErr w:type="spellStart"/>
             <w:r>
               <w:rPr>
                 <w:rFonts w:ascii="Calibri" w:eastAsia="Times New Roman" w:hAnsi="Calibri" w:cs="Calibri"/>
@@ -4197,7 +3708,6 @@
               </w:rPr>
               <w:t>Curtosis</w:t>
             </w:r>
-            <w:proofErr w:type="spellEnd"/>
           </w:p>
         </w:tc>
         <w:tc>
@@ -4359,31 +3869,13 @@
                 <w:color w:val="000000"/>
               </w:rPr>
             </w:pPr>
-            <w:proofErr w:type="spellStart"/>
-            <w:r>
-              <w:rPr>
-                <w:rFonts w:ascii="Calibri" w:eastAsia="Times New Roman" w:hAnsi="Calibri" w:cs="Calibri"/>
-                <w:color w:val="000000"/>
-              </w:rPr>
-              <w:t>Coeficiente</w:t>
-            </w:r>
-            <w:proofErr w:type="spellEnd"/>
-            <w:r>
-              <w:rPr>
-                <w:rFonts w:ascii="Calibri" w:eastAsia="Times New Roman" w:hAnsi="Calibri" w:cs="Calibri"/>
-                <w:color w:val="000000"/>
-              </w:rPr>
-              <w:t xml:space="preserve"> de </w:t>
-            </w:r>
-            <w:proofErr w:type="spellStart"/>
-            <w:r>
-              <w:rPr>
-                <w:rFonts w:ascii="Calibri" w:eastAsia="Times New Roman" w:hAnsi="Calibri" w:cs="Calibri"/>
-                <w:color w:val="000000"/>
-              </w:rPr>
-              <w:t>asimetría</w:t>
-            </w:r>
-            <w:proofErr w:type="spellEnd"/>
+            <w:r>
+              <w:rPr>
+                <w:rFonts w:ascii="Calibri" w:eastAsia="Times New Roman" w:hAnsi="Calibri" w:cs="Calibri"/>
+                <w:color w:val="000000"/>
+              </w:rPr>
+              <w:t>Coeficiente de asimetría</w:t>
+            </w:r>
           </w:p>
         </w:tc>
         <w:tc>
@@ -4713,7 +4205,6 @@
                 <w:color w:val="000000"/>
               </w:rPr>
             </w:pPr>
-            <w:proofErr w:type="spellStart"/>
             <w:r>
               <w:rPr>
                 <w:rFonts w:ascii="Calibri" w:eastAsia="Times New Roman" w:hAnsi="Calibri" w:cs="Calibri"/>
@@ -4721,7 +4212,6 @@
               </w:rPr>
               <w:t>Mínimo</w:t>
             </w:r>
-            <w:proofErr w:type="spellEnd"/>
           </w:p>
         </w:tc>
         <w:tc>
@@ -4883,7 +4373,6 @@
                 <w:color w:val="000000"/>
               </w:rPr>
             </w:pPr>
-            <w:proofErr w:type="spellStart"/>
             <w:r>
               <w:rPr>
                 <w:rFonts w:ascii="Calibri" w:eastAsia="Times New Roman" w:hAnsi="Calibri" w:cs="Calibri"/>
@@ -4891,7 +4380,6 @@
               </w:rPr>
               <w:t>Máximo</w:t>
             </w:r>
-            <w:proofErr w:type="spellEnd"/>
           </w:p>
         </w:tc>
         <w:tc>
@@ -5221,7 +4709,6 @@
                 <w:color w:val="000000"/>
               </w:rPr>
             </w:pPr>
-            <w:proofErr w:type="spellStart"/>
             <w:r>
               <w:rPr>
                 <w:rFonts w:ascii="Calibri" w:eastAsia="Times New Roman" w:hAnsi="Calibri" w:cs="Calibri"/>
@@ -5229,7 +4716,6 @@
               </w:rPr>
               <w:t>Cuenta</w:t>
             </w:r>
-            <w:proofErr w:type="spellEnd"/>
           </w:p>
         </w:tc>
         <w:tc>
@@ -5396,32 +4882,7 @@
                 <w:rFonts w:ascii="Calibri" w:eastAsia="Times New Roman" w:hAnsi="Calibri" w:cs="Calibri"/>
                 <w:color w:val="000000"/>
               </w:rPr>
-              <w:t xml:space="preserve">Nivel de </w:t>
-            </w:r>
-            <w:proofErr w:type="spellStart"/>
-            <w:proofErr w:type="gramStart"/>
-            <w:r>
-              <w:rPr>
-                <w:rFonts w:ascii="Calibri" w:eastAsia="Times New Roman" w:hAnsi="Calibri" w:cs="Calibri"/>
-                <w:color w:val="000000"/>
-              </w:rPr>
-              <w:t>confianza</w:t>
-            </w:r>
-            <w:proofErr w:type="spellEnd"/>
-            <w:r>
-              <w:rPr>
-                <w:rFonts w:ascii="Calibri" w:eastAsia="Times New Roman" w:hAnsi="Calibri" w:cs="Calibri"/>
-                <w:color w:val="000000"/>
-              </w:rPr>
-              <w:t>(</w:t>
-            </w:r>
-            <w:proofErr w:type="gramEnd"/>
-            <w:r>
-              <w:rPr>
-                <w:rFonts w:ascii="Calibri" w:eastAsia="Times New Roman" w:hAnsi="Calibri" w:cs="Calibri"/>
-                <w:color w:val="000000"/>
-              </w:rPr>
-              <w:t>95,0%)</w:t>
+              <w:t>Nivel de confianza(95,0%)</w:t>
             </w:r>
           </w:p>
         </w:tc>
@@ -5571,10 +5032,12 @@
       <w:r>
         <w:br w:type="page"/>
       </w:r>
+      <w:bookmarkStart w:id="10" w:name="_Toc199181668"/>
       <w:r>
         <w:lastRenderedPageBreak/>
         <w:t>Computer 2</w:t>
       </w:r>
+      <w:bookmarkEnd w:id="10"/>
     </w:p>
     <w:p>
       <w:pPr>
@@ -5946,23 +5409,7 @@
                 <w:rFonts w:ascii="Calibri" w:eastAsia="Times New Roman" w:hAnsi="Calibri" w:cs="Calibri"/>
                 <w:color w:val="000000"/>
               </w:rPr>
-              <w:t>Interval(</w:t>
-            </w:r>
-            <w:proofErr w:type="spellStart"/>
-            <w:r>
-              <w:rPr>
-                <w:rFonts w:ascii="Calibri" w:eastAsia="Times New Roman" w:hAnsi="Calibri" w:cs="Calibri"/>
-                <w:color w:val="000000"/>
-              </w:rPr>
-              <w:t>ms</w:t>
-            </w:r>
-            <w:proofErr w:type="spellEnd"/>
-            <w:r>
-              <w:rPr>
-                <w:rFonts w:ascii="Calibri" w:eastAsia="Times New Roman" w:hAnsi="Calibri" w:cs="Calibri"/>
-                <w:color w:val="000000"/>
-              </w:rPr>
-              <w:t>)</w:t>
+              <w:t>Interval(ms)</w:t>
             </w:r>
           </w:p>
         </w:tc>
@@ -6250,17 +5697,8 @@
                 <w:rFonts w:ascii="Calibri" w:eastAsia="Times New Roman" w:hAnsi="Calibri" w:cs="Calibri"/>
                 <w:color w:val="000000"/>
               </w:rPr>
-              <w:t xml:space="preserve">Error </w:t>
-            </w:r>
-            <w:proofErr w:type="spellStart"/>
-            <w:r>
-              <w:rPr>
-                <w:rFonts w:ascii="Calibri" w:eastAsia="Times New Roman" w:hAnsi="Calibri" w:cs="Calibri"/>
-                <w:color w:val="000000"/>
-              </w:rPr>
-              <w:t>típico</w:t>
-            </w:r>
-            <w:proofErr w:type="spellEnd"/>
+              <w:t>Error típico</w:t>
+            </w:r>
           </w:p>
         </w:tc>
         <w:tc>
@@ -6422,7 +5860,6 @@
                 <w:color w:val="000000"/>
               </w:rPr>
             </w:pPr>
-            <w:proofErr w:type="spellStart"/>
             <w:r>
               <w:rPr>
                 <w:rFonts w:ascii="Calibri" w:eastAsia="Times New Roman" w:hAnsi="Calibri" w:cs="Calibri"/>
@@ -6430,7 +5867,6 @@
               </w:rPr>
               <w:t>Mediana</w:t>
             </w:r>
-            <w:proofErr w:type="spellEnd"/>
           </w:p>
         </w:tc>
         <w:tc>
@@ -6592,7 +6028,6 @@
                 <w:color w:val="000000"/>
               </w:rPr>
             </w:pPr>
-            <w:proofErr w:type="spellStart"/>
             <w:r>
               <w:rPr>
                 <w:rFonts w:ascii="Calibri" w:eastAsia="Times New Roman" w:hAnsi="Calibri" w:cs="Calibri"/>
@@ -6600,7 +6035,6 @@
               </w:rPr>
               <w:t>Moda</w:t>
             </w:r>
-            <w:proofErr w:type="spellEnd"/>
           </w:p>
         </w:tc>
         <w:tc>
@@ -6762,31 +6196,13 @@
                 <w:color w:val="000000"/>
               </w:rPr>
             </w:pPr>
-            <w:proofErr w:type="spellStart"/>
-            <w:r>
-              <w:rPr>
-                <w:rFonts w:ascii="Calibri" w:eastAsia="Times New Roman" w:hAnsi="Calibri" w:cs="Calibri"/>
-                <w:color w:val="000000"/>
-              </w:rPr>
-              <w:t>Desviación</w:t>
-            </w:r>
-            <w:proofErr w:type="spellEnd"/>
-            <w:r>
-              <w:rPr>
-                <w:rFonts w:ascii="Calibri" w:eastAsia="Times New Roman" w:hAnsi="Calibri" w:cs="Calibri"/>
-                <w:color w:val="000000"/>
-              </w:rPr>
-              <w:t xml:space="preserve"> </w:t>
-            </w:r>
-            <w:proofErr w:type="spellStart"/>
-            <w:r>
-              <w:rPr>
-                <w:rFonts w:ascii="Calibri" w:eastAsia="Times New Roman" w:hAnsi="Calibri" w:cs="Calibri"/>
-                <w:color w:val="000000"/>
-              </w:rPr>
-              <w:t>estándar</w:t>
-            </w:r>
-            <w:proofErr w:type="spellEnd"/>
+            <w:r>
+              <w:rPr>
+                <w:rFonts w:ascii="Calibri" w:eastAsia="Times New Roman" w:hAnsi="Calibri" w:cs="Calibri"/>
+                <w:color w:val="000000"/>
+              </w:rPr>
+              <w:t>Desviación estándar</w:t>
+            </w:r>
           </w:p>
         </w:tc>
         <w:tc>
@@ -6948,31 +6364,13 @@
                 <w:color w:val="000000"/>
               </w:rPr>
             </w:pPr>
-            <w:proofErr w:type="spellStart"/>
-            <w:r>
-              <w:rPr>
-                <w:rFonts w:ascii="Calibri" w:eastAsia="Times New Roman" w:hAnsi="Calibri" w:cs="Calibri"/>
-                <w:color w:val="000000"/>
-              </w:rPr>
-              <w:t>Varianza</w:t>
-            </w:r>
-            <w:proofErr w:type="spellEnd"/>
-            <w:r>
-              <w:rPr>
-                <w:rFonts w:ascii="Calibri" w:eastAsia="Times New Roman" w:hAnsi="Calibri" w:cs="Calibri"/>
-                <w:color w:val="000000"/>
-              </w:rPr>
-              <w:t xml:space="preserve"> de la </w:t>
-            </w:r>
-            <w:proofErr w:type="spellStart"/>
-            <w:r>
-              <w:rPr>
-                <w:rFonts w:ascii="Calibri" w:eastAsia="Times New Roman" w:hAnsi="Calibri" w:cs="Calibri"/>
-                <w:color w:val="000000"/>
-              </w:rPr>
-              <w:t>muestra</w:t>
-            </w:r>
-            <w:proofErr w:type="spellEnd"/>
+            <w:r>
+              <w:rPr>
+                <w:rFonts w:ascii="Calibri" w:eastAsia="Times New Roman" w:hAnsi="Calibri" w:cs="Calibri"/>
+                <w:color w:val="000000"/>
+              </w:rPr>
+              <w:t>Varianza de la muestra</w:t>
+            </w:r>
           </w:p>
         </w:tc>
         <w:tc>
@@ -7134,7 +6532,6 @@
                 <w:color w:val="000000"/>
               </w:rPr>
             </w:pPr>
-            <w:proofErr w:type="spellStart"/>
             <w:r>
               <w:rPr>
                 <w:rFonts w:ascii="Calibri" w:eastAsia="Times New Roman" w:hAnsi="Calibri" w:cs="Calibri"/>
@@ -7142,7 +6539,6 @@
               </w:rPr>
               <w:t>Curtosis</w:t>
             </w:r>
-            <w:proofErr w:type="spellEnd"/>
           </w:p>
         </w:tc>
         <w:tc>
@@ -7304,31 +6700,13 @@
                 <w:color w:val="000000"/>
               </w:rPr>
             </w:pPr>
-            <w:proofErr w:type="spellStart"/>
-            <w:r>
-              <w:rPr>
-                <w:rFonts w:ascii="Calibri" w:eastAsia="Times New Roman" w:hAnsi="Calibri" w:cs="Calibri"/>
-                <w:color w:val="000000"/>
-              </w:rPr>
-              <w:t>Coeficiente</w:t>
-            </w:r>
-            <w:proofErr w:type="spellEnd"/>
-            <w:r>
-              <w:rPr>
-                <w:rFonts w:ascii="Calibri" w:eastAsia="Times New Roman" w:hAnsi="Calibri" w:cs="Calibri"/>
-                <w:color w:val="000000"/>
-              </w:rPr>
-              <w:t xml:space="preserve"> de </w:t>
-            </w:r>
-            <w:proofErr w:type="spellStart"/>
-            <w:r>
-              <w:rPr>
-                <w:rFonts w:ascii="Calibri" w:eastAsia="Times New Roman" w:hAnsi="Calibri" w:cs="Calibri"/>
-                <w:color w:val="000000"/>
-              </w:rPr>
-              <w:t>asimetría</w:t>
-            </w:r>
-            <w:proofErr w:type="spellEnd"/>
+            <w:r>
+              <w:rPr>
+                <w:rFonts w:ascii="Calibri" w:eastAsia="Times New Roman" w:hAnsi="Calibri" w:cs="Calibri"/>
+                <w:color w:val="000000"/>
+              </w:rPr>
+              <w:t>Coeficiente de asimetría</w:t>
+            </w:r>
           </w:p>
         </w:tc>
         <w:tc>
@@ -7658,7 +7036,6 @@
                 <w:color w:val="000000"/>
               </w:rPr>
             </w:pPr>
-            <w:proofErr w:type="spellStart"/>
             <w:r>
               <w:rPr>
                 <w:rFonts w:ascii="Calibri" w:eastAsia="Times New Roman" w:hAnsi="Calibri" w:cs="Calibri"/>
@@ -7666,7 +7043,6 @@
               </w:rPr>
               <w:t>Mínimo</w:t>
             </w:r>
-            <w:proofErr w:type="spellEnd"/>
           </w:p>
         </w:tc>
         <w:tc>
@@ -7828,7 +7204,6 @@
                 <w:color w:val="000000"/>
               </w:rPr>
             </w:pPr>
-            <w:proofErr w:type="spellStart"/>
             <w:r>
               <w:rPr>
                 <w:rFonts w:ascii="Calibri" w:eastAsia="Times New Roman" w:hAnsi="Calibri" w:cs="Calibri"/>
@@ -7836,7 +7211,6 @@
               </w:rPr>
               <w:t>Máximo</w:t>
             </w:r>
-            <w:proofErr w:type="spellEnd"/>
           </w:p>
         </w:tc>
         <w:tc>
@@ -8166,7 +7540,6 @@
                 <w:color w:val="000000"/>
               </w:rPr>
             </w:pPr>
-            <w:proofErr w:type="spellStart"/>
             <w:r>
               <w:rPr>
                 <w:rFonts w:ascii="Calibri" w:eastAsia="Times New Roman" w:hAnsi="Calibri" w:cs="Calibri"/>
@@ -8174,7 +7547,6 @@
               </w:rPr>
               <w:t>Cuenta</w:t>
             </w:r>
-            <w:proofErr w:type="spellEnd"/>
           </w:p>
         </w:tc>
         <w:tc>
@@ -8341,32 +7713,7 @@
                 <w:rFonts w:ascii="Calibri" w:eastAsia="Times New Roman" w:hAnsi="Calibri" w:cs="Calibri"/>
                 <w:color w:val="000000"/>
               </w:rPr>
-              <w:t xml:space="preserve">Nivel de </w:t>
-            </w:r>
-            <w:proofErr w:type="spellStart"/>
-            <w:proofErr w:type="gramStart"/>
-            <w:r>
-              <w:rPr>
-                <w:rFonts w:ascii="Calibri" w:eastAsia="Times New Roman" w:hAnsi="Calibri" w:cs="Calibri"/>
-                <w:color w:val="000000"/>
-              </w:rPr>
-              <w:t>confianza</w:t>
-            </w:r>
-            <w:proofErr w:type="spellEnd"/>
-            <w:r>
-              <w:rPr>
-                <w:rFonts w:ascii="Calibri" w:eastAsia="Times New Roman" w:hAnsi="Calibri" w:cs="Calibri"/>
-                <w:color w:val="000000"/>
-              </w:rPr>
-              <w:t>(</w:t>
-            </w:r>
-            <w:proofErr w:type="gramEnd"/>
-            <w:r>
-              <w:rPr>
-                <w:rFonts w:ascii="Calibri" w:eastAsia="Times New Roman" w:hAnsi="Calibri" w:cs="Calibri"/>
-                <w:color w:val="000000"/>
-              </w:rPr>
-              <w:t>95,0%)</w:t>
+              <w:t>Nivel de confianza(95,0%)</w:t>
             </w:r>
           </w:p>
         </w:tc>
@@ -8511,12 +7858,12 @@
       <w:r>
         <w:br w:type="page"/>
       </w:r>
-      <w:bookmarkStart w:id="7" w:name="_Toc199169092"/>
+      <w:bookmarkStart w:id="11" w:name="_Toc199181669"/>
       <w:r>
         <w:lastRenderedPageBreak/>
         <w:t>Comparison</w:t>
       </w:r>
-      <w:bookmarkEnd w:id="7"/>
+      <w:bookmarkEnd w:id="11"/>
     </w:p>
     <w:p>
       <w:pPr>
@@ -8808,37 +8155,12 @@
                 <w:color w:val="000000"/>
               </w:rPr>
             </w:pPr>
-            <w:proofErr w:type="spellStart"/>
-            <w:r>
-              <w:rPr>
-                <w:rFonts w:ascii="Calibri" w:eastAsia="Times New Roman" w:hAnsi="Calibri" w:cs="Calibri"/>
-                <w:color w:val="000000"/>
-              </w:rPr>
-              <w:t>Varianza</w:t>
-            </w:r>
-            <w:proofErr w:type="spellEnd"/>
-            <w:r>
-              <w:rPr>
-                <w:rFonts w:ascii="Calibri" w:eastAsia="Times New Roman" w:hAnsi="Calibri" w:cs="Calibri"/>
-                <w:color w:val="000000"/>
-              </w:rPr>
-              <w:t xml:space="preserve"> (</w:t>
-            </w:r>
-            <w:proofErr w:type="spellStart"/>
-            <w:r>
-              <w:rPr>
-                <w:rFonts w:ascii="Calibri" w:eastAsia="Times New Roman" w:hAnsi="Calibri" w:cs="Calibri"/>
-                <w:color w:val="000000"/>
-              </w:rPr>
-              <w:t>conocida</w:t>
-            </w:r>
-            <w:proofErr w:type="spellEnd"/>
-            <w:r>
-              <w:rPr>
-                <w:rFonts w:ascii="Calibri" w:eastAsia="Times New Roman" w:hAnsi="Calibri" w:cs="Calibri"/>
-                <w:color w:val="000000"/>
-              </w:rPr>
-              <w:t>)</w:t>
+            <w:r>
+              <w:rPr>
+                <w:rFonts w:ascii="Calibri" w:eastAsia="Times New Roman" w:hAnsi="Calibri" w:cs="Calibri"/>
+                <w:color w:val="000000"/>
+              </w:rPr>
+              <w:t>Varianza (conocida)</w:t>
             </w:r>
           </w:p>
         </w:tc>
@@ -8933,7 +8255,6 @@
                 <w:color w:val="000000"/>
               </w:rPr>
             </w:pPr>
-            <w:proofErr w:type="spellStart"/>
             <w:r>
               <w:rPr>
                 <w:rFonts w:ascii="Calibri" w:eastAsia="Times New Roman" w:hAnsi="Calibri" w:cs="Calibri"/>
@@ -8941,7 +8262,6 @@
               </w:rPr>
               <w:t>Observaciones</w:t>
             </w:r>
-            <w:proofErr w:type="spellEnd"/>
           </w:p>
         </w:tc>
         <w:tc>
@@ -9033,39 +8353,16 @@
               <w:rPr>
                 <w:rFonts w:ascii="Calibri" w:eastAsia="Times New Roman" w:hAnsi="Calibri" w:cs="Calibri"/>
                 <w:color w:val="000000"/>
-              </w:rPr>
-            </w:pPr>
-            <w:proofErr w:type="spellStart"/>
-            <w:r>
-              <w:rPr>
-                <w:rFonts w:ascii="Calibri" w:eastAsia="Times New Roman" w:hAnsi="Calibri" w:cs="Calibri"/>
-                <w:color w:val="000000"/>
-              </w:rPr>
-              <w:t>Diferencia</w:t>
-            </w:r>
-            <w:proofErr w:type="spellEnd"/>
-            <w:r>
-              <w:rPr>
-                <w:rFonts w:ascii="Calibri" w:eastAsia="Times New Roman" w:hAnsi="Calibri" w:cs="Calibri"/>
-                <w:color w:val="000000"/>
-              </w:rPr>
-              <w:t xml:space="preserve"> </w:t>
-            </w:r>
-            <w:proofErr w:type="spellStart"/>
-            <w:r>
-              <w:rPr>
-                <w:rFonts w:ascii="Calibri" w:eastAsia="Times New Roman" w:hAnsi="Calibri" w:cs="Calibri"/>
-                <w:color w:val="000000"/>
-              </w:rPr>
-              <w:t>hipotética</w:t>
-            </w:r>
-            <w:proofErr w:type="spellEnd"/>
-            <w:r>
-              <w:rPr>
-                <w:rFonts w:ascii="Calibri" w:eastAsia="Times New Roman" w:hAnsi="Calibri" w:cs="Calibri"/>
-                <w:color w:val="000000"/>
-              </w:rPr>
-              <w:t xml:space="preserve"> de las medias</w:t>
+                <w:lang w:val="es-ES"/>
+              </w:rPr>
+            </w:pPr>
+            <w:r>
+              <w:rPr>
+                <w:rFonts w:ascii="Calibri" w:eastAsia="Times New Roman" w:hAnsi="Calibri" w:cs="Calibri"/>
+                <w:color w:val="000000"/>
+                <w:lang w:val="es-ES"/>
+              </w:rPr>
+              <w:t>Diferencia hipotética de las medias</w:t>
             </w:r>
           </w:p>
         </w:tc>
@@ -9244,12 +8541,14 @@
               <w:rPr>
                 <w:rFonts w:ascii="Calibri" w:eastAsia="Times New Roman" w:hAnsi="Calibri" w:cs="Calibri"/>
                 <w:color w:val="000000"/>
-              </w:rPr>
-            </w:pPr>
-            <w:r>
-              <w:rPr>
-                <w:rFonts w:ascii="Calibri" w:eastAsia="Times New Roman" w:hAnsi="Calibri" w:cs="Calibri"/>
-                <w:color w:val="000000"/>
+                <w:lang w:val="es-ES"/>
+              </w:rPr>
+            </w:pPr>
+            <w:r>
+              <w:rPr>
+                <w:rFonts w:ascii="Calibri" w:eastAsia="Times New Roman" w:hAnsi="Calibri" w:cs="Calibri"/>
+                <w:color w:val="000000"/>
+                <w:lang w:val="es-ES"/>
               </w:rPr>
               <w:t>P(Z&lt;=z) una cola</w:t>
             </w:r>
@@ -9337,30 +8636,16 @@
               <w:rPr>
                 <w:rFonts w:ascii="Calibri" w:eastAsia="Times New Roman" w:hAnsi="Calibri" w:cs="Calibri"/>
                 <w:color w:val="000000"/>
-              </w:rPr>
-            </w:pPr>
-            <w:r>
-              <w:rPr>
-                <w:rFonts w:ascii="Calibri" w:eastAsia="Times New Roman" w:hAnsi="Calibri" w:cs="Calibri"/>
-                <w:color w:val="000000"/>
-              </w:rPr>
-              <w:t xml:space="preserve">Valor </w:t>
-            </w:r>
-            <w:proofErr w:type="spellStart"/>
-            <w:r>
-              <w:rPr>
-                <w:rFonts w:ascii="Calibri" w:eastAsia="Times New Roman" w:hAnsi="Calibri" w:cs="Calibri"/>
-                <w:color w:val="000000"/>
-              </w:rPr>
-              <w:t>crítico</w:t>
-            </w:r>
-            <w:proofErr w:type="spellEnd"/>
-            <w:r>
-              <w:rPr>
-                <w:rFonts w:ascii="Calibri" w:eastAsia="Times New Roman" w:hAnsi="Calibri" w:cs="Calibri"/>
-                <w:color w:val="000000"/>
-              </w:rPr>
-              <w:t xml:space="preserve"> de z (una cola)</w:t>
+                <w:lang w:val="es-ES"/>
+              </w:rPr>
+            </w:pPr>
+            <w:r>
+              <w:rPr>
+                <w:rFonts w:ascii="Calibri" w:eastAsia="Times New Roman" w:hAnsi="Calibri" w:cs="Calibri"/>
+                <w:color w:val="000000"/>
+                <w:lang w:val="es-ES"/>
+              </w:rPr>
+              <w:t>Valor crítico de z (una cola)</w:t>
             </w:r>
           </w:p>
         </w:tc>
@@ -9446,12 +8731,14 @@
               <w:rPr>
                 <w:rFonts w:ascii="Calibri" w:eastAsia="Times New Roman" w:hAnsi="Calibri" w:cs="Calibri"/>
                 <w:color w:val="000000"/>
-              </w:rPr>
-            </w:pPr>
-            <w:r>
-              <w:rPr>
-                <w:rFonts w:ascii="Calibri" w:eastAsia="Times New Roman" w:hAnsi="Calibri" w:cs="Calibri"/>
-                <w:color w:val="000000"/>
+                <w:lang w:val="es-ES"/>
+              </w:rPr>
+            </w:pPr>
+            <w:r>
+              <w:rPr>
+                <w:rFonts w:ascii="Calibri" w:eastAsia="Times New Roman" w:hAnsi="Calibri" w:cs="Calibri"/>
+                <w:color w:val="000000"/>
+                <w:lang w:val="es-ES"/>
               </w:rPr>
               <w:t>P(Z&lt;=z) dos colas</w:t>
             </w:r>
@@ -9539,30 +8826,16 @@
               <w:rPr>
                 <w:rFonts w:ascii="Calibri" w:eastAsia="Times New Roman" w:hAnsi="Calibri" w:cs="Calibri"/>
                 <w:color w:val="000000"/>
-              </w:rPr>
-            </w:pPr>
-            <w:r>
-              <w:rPr>
-                <w:rFonts w:ascii="Calibri" w:eastAsia="Times New Roman" w:hAnsi="Calibri" w:cs="Calibri"/>
-                <w:color w:val="000000"/>
-              </w:rPr>
-              <w:t xml:space="preserve">Valor </w:t>
-            </w:r>
-            <w:proofErr w:type="spellStart"/>
-            <w:r>
-              <w:rPr>
-                <w:rFonts w:ascii="Calibri" w:eastAsia="Times New Roman" w:hAnsi="Calibri" w:cs="Calibri"/>
-                <w:color w:val="000000"/>
-              </w:rPr>
-              <w:t>crítico</w:t>
-            </w:r>
-            <w:proofErr w:type="spellEnd"/>
-            <w:r>
-              <w:rPr>
-                <w:rFonts w:ascii="Calibri" w:eastAsia="Times New Roman" w:hAnsi="Calibri" w:cs="Calibri"/>
-                <w:color w:val="000000"/>
-              </w:rPr>
-              <w:t xml:space="preserve"> de z (dos colas)</w:t>
+                <w:lang w:val="es-ES"/>
+              </w:rPr>
+            </w:pPr>
+            <w:r>
+              <w:rPr>
+                <w:rFonts w:ascii="Calibri" w:eastAsia="Times New Roman" w:hAnsi="Calibri" w:cs="Calibri"/>
+                <w:color w:val="000000"/>
+                <w:lang w:val="es-ES"/>
+              </w:rPr>
+              <w:t>Valor crítico de z (dos colas)</w:t>
             </w:r>
           </w:p>
         </w:tc>
@@ -9640,59 +8913,55 @@
       <w:pPr>
         <w:pStyle w:val="Ttulo1"/>
       </w:pPr>
-      <w:bookmarkStart w:id="8" w:name="_Toc199169093"/>
+      <w:bookmarkStart w:id="12" w:name="_Toc199181670"/>
       <w:r>
         <w:t>Conclusions</w:t>
       </w:r>
-      <w:bookmarkEnd w:id="8"/>
+      <w:bookmarkEnd w:id="12"/>
     </w:p>
     <w:p>
-      <w:pPr>
-        <w:rPr>
-          <w:color w:val="FF0000"/>
-        </w:rPr>
-      </w:pPr>
-      <w:r>
-        <w:rPr>
-          <w:color w:val="FF0000"/>
-        </w:rPr>
-        <w:t>We deeply tested all airline manager features to ensure maximum quality, having 100% tests passing, a really high percentage of test coverage and uncovered branches are not coverable.</w:t>
+      <w:r>
+        <w:t xml:space="preserve">We deeply tested all </w:t>
+      </w:r>
+      <w:r>
+        <w:t>airport</w:t>
+      </w:r>
+      <w:r>
+        <w:t xml:space="preserve"> manager features to ensure maximum quality, having 100% tests passing, a really high percentage of test coverage and uncovered branches are not coverable.</w:t>
       </w:r>
     </w:p>
     <w:p>
-      <w:pPr>
-        <w:rPr>
-          <w:color w:val="FF0000"/>
-        </w:rPr>
-      </w:pPr>
-      <w:r>
-        <w:rPr>
-          <w:color w:val="FF0000"/>
-        </w:rPr>
-        <w:t xml:space="preserve">After the performance analysis we can see a minor rise in execution time when using indices due to the cost of the indices being bigger than the </w:t>
-      </w:r>
-      <w:r>
-        <w:rPr>
-          <w:color w:val="FF0000"/>
-        </w:rPr>
-        <w:t>advantage,</w:t>
-      </w:r>
-      <w:r>
-        <w:rPr>
-          <w:color w:val="FF0000"/>
-        </w:rPr>
-        <w:t xml:space="preserve"> they bring us because of the small database size.</w:t>
+      <w:r>
+        <w:t xml:space="preserve">After the performance analysis we can see </w:t>
+      </w:r>
+      <w:r>
+        <w:t xml:space="preserve">the impact in the metrics due to </w:t>
+      </w:r>
+      <w:r>
+        <w:t xml:space="preserve">the </w:t>
+      </w:r>
+      <w:r>
+        <w:t>hardware specifications</w:t>
+      </w:r>
+      <w:r>
+        <w:t xml:space="preserve"> </w:t>
+      </w:r>
+      <w:r>
+        <w:t>of each computer</w:t>
+      </w:r>
+      <w:r>
+        <w:t>.</w:t>
       </w:r>
     </w:p>
     <w:p>
       <w:pPr>
         <w:pStyle w:val="Ttulo1"/>
       </w:pPr>
-      <w:bookmarkStart w:id="9" w:name="_Toc199169094"/>
+      <w:bookmarkStart w:id="13" w:name="_Toc199181671"/>
       <w:r>
         <w:t>Bibliography</w:t>
       </w:r>
-      <w:bookmarkEnd w:id="9"/>
+      <w:bookmarkEnd w:id="13"/>
     </w:p>
     <w:p>
       <w:r>
@@ -10114,17 +9383,18 @@
   <w:abstractNum w:abstractNumId="2" w15:restartNumberingAfterBreak="0">
     <w:nsid w:val="6BD23840"/>
     <w:multiLevelType w:val="hybridMultilevel"/>
-    <w:tmpl w:val="7FDA68F8"/>
-    <w:lvl w:ilvl="0" w:tplc="04090001">
+    <w:tmpl w:val="E3980244"/>
+    <w:lvl w:ilvl="0" w:tplc="36221E4C">
       <w:start w:val="1"/>
       <w:numFmt w:val="bullet"/>
       <w:lvlText w:val=""/>
       <w:lvlJc w:val="left"/>
       <w:pPr>
-        <w:ind w:left="720" w:hanging="360"/>
+        <w:ind w:left="643" w:hanging="360"/>
       </w:pPr>
       <w:rPr>
         <w:rFonts w:ascii="Symbol" w:hAnsi="Symbol" w:hint="default"/>
+        <w:color w:val="auto"/>
       </w:rPr>
     </w:lvl>
     <w:lvl w:ilvl="1" w:tplc="04090003">
@@ -10133,7 +9403,7 @@
       <w:lvlText w:val="o"/>
       <w:lvlJc w:val="left"/>
       <w:pPr>
-        <w:ind w:left="1440" w:hanging="360"/>
+        <w:ind w:left="1363" w:hanging="360"/>
       </w:pPr>
       <w:rPr>
         <w:rFonts w:ascii="Courier New" w:hAnsi="Courier New" w:cs="Courier New" w:hint="default"/>
@@ -10145,7 +9415,7 @@
       <w:lvlText w:val=""/>
       <w:lvlJc w:val="left"/>
       <w:pPr>
-        <w:ind w:left="2160" w:hanging="360"/>
+        <w:ind w:left="2083" w:hanging="360"/>
       </w:pPr>
       <w:rPr>
         <w:rFonts w:ascii="Wingdings" w:hAnsi="Wingdings" w:hint="default"/>
@@ -10157,7 +9427,7 @@
       <w:lvlText w:val=""/>
       <w:lvlJc w:val="left"/>
       <w:pPr>
-        <w:ind w:left="2880" w:hanging="360"/>
+        <w:ind w:left="2803" w:hanging="360"/>
       </w:pPr>
       <w:rPr>
         <w:rFonts w:ascii="Symbol" w:hAnsi="Symbol" w:hint="default"/>
@@ -10169,7 +9439,7 @@
       <w:lvlText w:val="o"/>
       <w:lvlJc w:val="left"/>
       <w:pPr>
-        <w:ind w:left="3600" w:hanging="360"/>
+        <w:ind w:left="3523" w:hanging="360"/>
       </w:pPr>
       <w:rPr>
         <w:rFonts w:ascii="Courier New" w:hAnsi="Courier New" w:cs="Courier New" w:hint="default"/>
@@ -10181,7 +9451,7 @@
       <w:lvlText w:val=""/>
       <w:lvlJc w:val="left"/>
       <w:pPr>
-        <w:ind w:left="4320" w:hanging="360"/>
+        <w:ind w:left="4243" w:hanging="360"/>
       </w:pPr>
       <w:rPr>
         <w:rFonts w:ascii="Wingdings" w:hAnsi="Wingdings" w:hint="default"/>
@@ -10193,7 +9463,7 @@
       <w:lvlText w:val=""/>
       <w:lvlJc w:val="left"/>
       <w:pPr>
-        <w:ind w:left="5040" w:hanging="360"/>
+        <w:ind w:left="4963" w:hanging="360"/>
       </w:pPr>
       <w:rPr>
         <w:rFonts w:ascii="Symbol" w:hAnsi="Symbol" w:hint="default"/>
@@ -10205,7 +9475,7 @@
       <w:lvlText w:val="o"/>
       <w:lvlJc w:val="left"/>
       <w:pPr>
-        <w:ind w:left="5760" w:hanging="360"/>
+        <w:ind w:left="5683" w:hanging="360"/>
       </w:pPr>
       <w:rPr>
         <w:rFonts w:ascii="Courier New" w:hAnsi="Courier New" w:cs="Courier New" w:hint="default"/>
@@ -10217,7 +9487,7 @@
       <w:lvlText w:val=""/>
       <w:lvlJc w:val="left"/>
       <w:pPr>
-        <w:ind w:left="6480" w:hanging="360"/>
+        <w:ind w:left="6403" w:hanging="360"/>
       </w:pPr>
       <w:rPr>
         <w:rFonts w:ascii="Wingdings" w:hAnsi="Wingdings" w:hint="default"/>
@@ -11198,7 +10468,7 @@
               <a:cs typeface="+mn-cs"/>
             </a:defRPr>
           </a:pPr>
-          <a:endParaRPr lang="en-US"/>
+          <a:endParaRPr lang="es-ES"/>
         </a:p>
       </c:txPr>
     </c:title>
@@ -11407,7 +10677,7 @@
                 <a:cs typeface="+mn-cs"/>
               </a:defRPr>
             </a:pPr>
-            <a:endParaRPr lang="en-US"/>
+            <a:endParaRPr lang="es-ES"/>
           </a:p>
         </c:txPr>
         <c:crossAx val="716367840"/>
@@ -11466,7 +10736,7 @@
                 <a:cs typeface="+mn-cs"/>
               </a:defRPr>
             </a:pPr>
-            <a:endParaRPr lang="en-US"/>
+            <a:endParaRPr lang="es-ES"/>
           </a:p>
         </c:txPr>
         <c:crossAx val="716365344"/>
@@ -11508,7 +10778,7 @@
               <a:cs typeface="+mn-cs"/>
             </a:defRPr>
           </a:pPr>
-          <a:endParaRPr lang="en-US"/>
+          <a:endParaRPr lang="es-ES"/>
         </a:p>
       </c:txPr>
     </c:legend>
@@ -11545,7 +10815,7 @@
       <a:pPr>
         <a:defRPr/>
       </a:pPr>
-      <a:endParaRPr lang="en-US"/>
+      <a:endParaRPr lang="es-ES"/>
     </a:p>
   </c:txPr>
   <c:externalData r:id="rId3">
@@ -12239,7 +11509,7 @@
     <w:charset w:val="00"/>
     <w:family w:val="roman"/>
     <w:pitch w:val="variable"/>
-    <w:sig w:usb0="E0002EFF" w:usb1="C000785B" w:usb2="00000009" w:usb3="00000000" w:csb0="000001FF" w:csb1="00000000"/>
+    <w:sig w:usb0="E0002AFF" w:usb1="C0007843" w:usb2="00000009" w:usb3="00000000" w:csb0="000001FF" w:csb1="00000000"/>
   </w:font>
   <w:font w:name="Courier New">
     <w:panose1 w:val="02070309020205020404"/>
@@ -12260,14 +11530,14 @@
     <w:charset w:val="00"/>
     <w:family w:val="swiss"/>
     <w:pitch w:val="variable"/>
-    <w:sig w:usb0="E4002EFF" w:usb1="C200247B" w:usb2="00000009" w:usb3="00000000" w:csb0="000001FF" w:csb1="00000000"/>
+    <w:sig w:usb0="E0002AFF" w:usb1="4000ACFF" w:usb2="00000001" w:usb3="00000000" w:csb0="000001FF" w:csb1="00000000"/>
   </w:font>
   <w:font w:name="Calibri Light">
     <w:panose1 w:val="020F0302020204030204"/>
     <w:charset w:val="00"/>
     <w:family w:val="swiss"/>
     <w:pitch w:val="variable"/>
-    <w:sig w:usb0="E4002EFF" w:usb1="C200247B" w:usb2="00000009" w:usb3="00000000" w:csb0="000001FF" w:csb1="00000000"/>
+    <w:sig w:usb0="A0002AEF" w:usb1="4000207B" w:usb2="00000000" w:usb3="00000000" w:csb0="000001FF" w:csb1="00000000"/>
   </w:font>
 </w:fonts>
 </file>
@@ -12276,6 +11546,7 @@
 <w:settings xmlns:mc="http://schemas.openxmlformats.org/markup-compatibility/2006" xmlns:o="urn:schemas-microsoft-com:office:office" xmlns:r="http://schemas.openxmlformats.org/officeDocument/2006/relationships" xmlns:m="http://schemas.openxmlformats.org/officeDocument/2006/math" xmlns:v="urn:schemas-microsoft-com:vml" xmlns:w10="urn:schemas-microsoft-com:office:word" xmlns:w="http://schemas.openxmlformats.org/wordprocessingml/2006/main" xmlns:w14="http://schemas.microsoft.com/office/word/2010/wordml" xmlns:w15="http://schemas.microsoft.com/office/word/2012/wordml" xmlns:w16cex="http://schemas.microsoft.com/office/word/2018/wordml/cex" xmlns:w16cid="http://schemas.microsoft.com/office/word/2016/wordml/cid" xmlns:w16="http://schemas.microsoft.com/office/word/2018/wordml" xmlns:w16sdtdh="http://schemas.microsoft.com/office/word/2020/wordml/sdtdatahash" xmlns:w16se="http://schemas.microsoft.com/office/word/2015/wordml/symex" xmlns:sl="http://schemas.openxmlformats.org/schemaLibrary/2006/main" mc:Ignorable="w14 w15 w16se w16cid w16 w16cex w16sdtdh">
   <w:view w:val="normal"/>
   <w:defaultTabStop w:val="720"/>
+  <w:hyphenationZone w:val="425"/>
   <w:characterSpacingControl w:val="doNotCompress"/>
   <w:compat>
     <w:useFELayout/>
@@ -12304,6 +11575,7 @@
     <w:rsid w:val="007E230A"/>
     <w:rsid w:val="008E55F2"/>
     <w:rsid w:val="00A2546A"/>
+    <w:rsid w:val="00AB58F3"/>
     <w:rsid w:val="00B04F66"/>
     <w:rsid w:val="00B204D8"/>
     <w:rsid w:val="00B400EE"/>
@@ -12328,8 +11600,8 @@
   </m:mathPr>
   <w:themeFontLang w:val="en-US"/>
   <w:clrSchemeMapping w:bg1="light1" w:t1="dark1" w:bg2="light2" w:t2="dark2" w:accent1="accent1" w:accent2="accent2" w:accent3="accent3" w:accent4="accent4" w:accent5="accent5" w:accent6="accent6" w:hyperlink="hyperlink" w:followedHyperlink="followedHyperlink"/>
-  <w:decimalSymbol w:val="."/>
-  <w:listSeparator w:val=","/>
+  <w:decimalSymbol w:val=","/>
+  <w:listSeparator w:val=";"/>
   <w15:chartTrackingRefBased/>
 </w:settings>
 </file>

</xml_diff>